<commit_message>
Initial functions. Need desc
</commit_message>
<xml_diff>
--- a/Documentation/worksheet-3.6.docx
+++ b/Documentation/worksheet-3.6.docx
@@ -34,6 +34,7 @@
                 <w:rFonts w:ascii="Arial" w:hAnsi="Arial" w:cs="Arial"/>
               </w:rPr>
             </w:pPr>
+            <w:bookmarkStart w:id="0" w:name="_GoBack"/>
             <w:r>
               <w:rPr>
                 <w:rFonts w:ascii="Arial" w:hAnsi="Arial" w:cs="Arial"/>
@@ -374,17 +375,19 @@
           <w:rFonts w:ascii="Arial" w:hAnsi="Arial" w:cs="Arial"/>
         </w:rPr>
       </w:pPr>
-      <w:r>
-        <w:rPr>
-          <w:rFonts w:ascii="Arial" w:hAnsi="Arial" w:cs="Arial"/>
-        </w:rPr>
-        <w:t>First</w:t>
-      </w:r>
-      <w:r>
-        <w:rPr>
-          <w:rFonts w:ascii="Arial" w:hAnsi="Arial" w:cs="Arial"/>
-        </w:rPr>
-        <w:t xml:space="preserve"> major function</w:t>
+      <w:proofErr w:type="spellStart"/>
+      <w:r>
+        <w:rPr>
+          <w:rFonts w:ascii="Arial" w:hAnsi="Arial" w:cs="Arial"/>
+        </w:rPr>
+        <w:t>WiFi</w:t>
+      </w:r>
+      <w:proofErr w:type="spellEnd"/>
+      <w:r>
+        <w:rPr>
+          <w:rFonts w:ascii="Arial" w:hAnsi="Arial" w:cs="Arial"/>
+        </w:rPr>
+        <w:t xml:space="preserve"> positioning </w:t>
       </w:r>
     </w:p>
     <w:p>
@@ -406,8 +409,6 @@
           <w:rFonts w:ascii="Arial" w:hAnsi="Arial" w:cs="Arial"/>
         </w:rPr>
       </w:pPr>
-      <w:bookmarkStart w:id="0" w:name="_GoBack"/>
-      <w:bookmarkEnd w:id="0"/>
     </w:p>
     <w:p>
       <w:pPr>
@@ -424,7 +425,7 @@
         <w:rPr>
           <w:rFonts w:ascii="Arial" w:hAnsi="Arial" w:cs="Arial"/>
         </w:rPr>
-        <w:t>Second major function</w:t>
+        <w:t>Application communication</w:t>
       </w:r>
     </w:p>
     <w:p>
@@ -462,7 +463,7 @@
         <w:rPr>
           <w:rFonts w:ascii="Arial" w:hAnsi="Arial" w:cs="Arial"/>
         </w:rPr>
-        <w:t>Third major function</w:t>
+        <w:t>Surface adhesion</w:t>
       </w:r>
     </w:p>
     <w:p>
@@ -480,31 +481,87 @@
     </w:p>
     <w:p>
       <w:pPr>
+        <w:rPr>
+          <w:rFonts w:ascii="Arial" w:hAnsi="Arial" w:cs="Arial"/>
+        </w:rPr>
+      </w:pPr>
+    </w:p>
+    <w:p>
+      <w:pPr>
         <w:pStyle w:val="ListParagraph"/>
-        <w:rPr>
-          <w:rFonts w:ascii="Arial" w:hAnsi="Arial" w:cs="Arial"/>
-        </w:rPr>
-      </w:pPr>
-      <w:r>
-        <w:rPr>
-          <w:rFonts w:ascii="Arial" w:hAnsi="Arial" w:cs="Arial"/>
-        </w:rPr>
-        <w:t>⁞</w:t>
-      </w:r>
+        <w:numPr>
+          <w:ilvl w:val="0"/>
+          <w:numId w:val="3"/>
+        </w:numPr>
+        <w:rPr>
+          <w:rFonts w:ascii="Arial" w:hAnsi="Arial" w:cs="Arial"/>
+        </w:rPr>
+      </w:pPr>
+      <w:r>
+        <w:rPr>
+          <w:rFonts w:ascii="Arial" w:hAnsi="Arial" w:cs="Arial"/>
+        </w:rPr>
+        <w:t>Notification/alarm</w:t>
+      </w:r>
+    </w:p>
+    <w:p>
+      <w:pPr>
+        <w:rPr>
+          <w:rFonts w:ascii="Arial" w:hAnsi="Arial" w:cs="Arial"/>
+        </w:rPr>
+      </w:pPr>
+      <w:r>
+        <w:rPr>
+          <w:rFonts w:ascii="Arial" w:hAnsi="Arial" w:cs="Arial"/>
+        </w:rPr>
+        <w:t>&lt;&lt; Diagram and/or description of functionality &gt;&gt;</w:t>
+      </w:r>
+    </w:p>
+    <w:p>
+      <w:pPr>
+        <w:rPr>
+          <w:rFonts w:ascii="Arial" w:hAnsi="Arial" w:cs="Arial"/>
+        </w:rPr>
+      </w:pPr>
     </w:p>
     <w:p>
       <w:pPr>
         <w:pStyle w:val="ListParagraph"/>
-        <w:rPr>
-          <w:rFonts w:ascii="Arial" w:hAnsi="Arial" w:cs="Arial"/>
-        </w:rPr>
-      </w:pPr>
-      <w:r>
-        <w:rPr>
-          <w:rFonts w:ascii="Arial" w:hAnsi="Arial" w:cs="Arial"/>
-        </w:rPr>
-        <w:t>⁞</w:t>
-      </w:r>
+        <w:numPr>
+          <w:ilvl w:val="0"/>
+          <w:numId w:val="3"/>
+        </w:numPr>
+        <w:rPr>
+          <w:rFonts w:ascii="Arial" w:hAnsi="Arial" w:cs="Arial"/>
+        </w:rPr>
+      </w:pPr>
+      <w:r>
+        <w:rPr>
+          <w:rFonts w:ascii="Arial" w:hAnsi="Arial" w:cs="Arial"/>
+        </w:rPr>
+        <w:t>User input</w:t>
+      </w:r>
+    </w:p>
+    <w:p>
+      <w:pPr>
+        <w:rPr>
+          <w:rFonts w:ascii="Arial" w:hAnsi="Arial" w:cs="Arial"/>
+        </w:rPr>
+      </w:pPr>
+      <w:r>
+        <w:rPr>
+          <w:rFonts w:ascii="Arial" w:hAnsi="Arial" w:cs="Arial"/>
+        </w:rPr>
+        <w:t>&lt;&lt; Diagram and/or description of functionality &gt;&gt;</w:t>
+      </w:r>
+    </w:p>
+    <w:bookmarkEnd w:id="0"/>
+    <w:p>
+      <w:pPr>
+        <w:rPr>
+          <w:rFonts w:ascii="Arial" w:hAnsi="Arial" w:cs="Arial"/>
+        </w:rPr>
+      </w:pPr>
     </w:p>
     <w:p>
       <w:pPr>
@@ -513,12 +570,6 @@
           <w:rFonts w:ascii="Arial" w:hAnsi="Arial" w:cs="Arial"/>
         </w:rPr>
       </w:pPr>
-      <w:r>
-        <w:rPr>
-          <w:rFonts w:ascii="Arial" w:hAnsi="Arial" w:cs="Arial"/>
-        </w:rPr>
-        <w:t>⁞</w:t>
-      </w:r>
     </w:p>
     <w:p/>
     <w:sectPr>
@@ -622,7 +673,7 @@
   <w:abstractNum w:abstractNumId="1" w15:restartNumberingAfterBreak="0">
     <w:nsid w:val="40BF270F"/>
     <w:multiLevelType w:val="hybridMultilevel"/>
-    <w:tmpl w:val="5F3E4DA6"/>
+    <w:tmpl w:val="F692F2D6"/>
     <w:lvl w:ilvl="0" w:tplc="0409000F">
       <w:start w:val="1"/>
       <w:numFmt w:val="decimal"/>

</xml_diff>

<commit_message>
Some descriptions in. still WIP
</commit_message>
<xml_diff>
--- a/Documentation/worksheet-3.6.docx
+++ b/Documentation/worksheet-3.6.docx
@@ -155,8 +155,16 @@
               <w:rPr>
                 <w:rFonts w:ascii="Arial" w:hAnsi="Arial" w:cs="Arial"/>
               </w:rPr>
-              <w:t>Mohammad Aljagthmi</w:t>
+              <w:t xml:space="preserve">Mohammad </w:t>
             </w:r>
+            <w:proofErr w:type="spellStart"/>
+            <w:r>
+              <w:rPr>
+                <w:rFonts w:ascii="Arial" w:hAnsi="Arial" w:cs="Arial"/>
+              </w:rPr>
+              <w:t>Aljagthmi</w:t>
+            </w:r>
+            <w:proofErr w:type="spellEnd"/>
           </w:p>
         </w:tc>
       </w:tr>
@@ -231,8 +239,16 @@
               <w:rPr>
                 <w:rFonts w:ascii="Arial" w:hAnsi="Arial" w:cs="Arial"/>
               </w:rPr>
-              <w:t>Jake Manser</w:t>
+              <w:t xml:space="preserve">Jake </w:t>
             </w:r>
+            <w:proofErr w:type="spellStart"/>
+            <w:r>
+              <w:rPr>
+                <w:rFonts w:ascii="Arial" w:hAnsi="Arial" w:cs="Arial"/>
+              </w:rPr>
+              <w:t>Manser</w:t>
+            </w:r>
+            <w:proofErr w:type="spellEnd"/>
           </w:p>
         </w:tc>
       </w:tr>
@@ -387,15 +403,31 @@
         <w:rPr>
           <w:rFonts w:ascii="Arial" w:hAnsi="Arial" w:cs="Arial"/>
         </w:rPr>
-        <w:t>&lt;&lt; Diagram and/or description of functionality &gt;&gt;</w:t>
-      </w:r>
-    </w:p>
-    <w:p>
-      <w:pPr>
-        <w:rPr>
-          <w:rFonts w:ascii="Arial" w:hAnsi="Arial" w:cs="Arial"/>
-        </w:rPr>
-      </w:pPr>
+        <w:t xml:space="preserve">Using open source tools, such as </w:t>
+      </w:r>
+      <w:proofErr w:type="spellStart"/>
+      <w:r>
+        <w:rPr>
+          <w:rFonts w:ascii="Arial" w:hAnsi="Arial" w:cs="Arial"/>
+        </w:rPr>
+        <w:t>Redpin</w:t>
+      </w:r>
+      <w:proofErr w:type="spellEnd"/>
+      <w:r>
+        <w:rPr>
+          <w:rFonts w:ascii="Arial" w:hAnsi="Arial" w:cs="Arial"/>
+        </w:rPr>
+        <w:t>, we will construct a Wi-Fi fingerprint for the tracker with room level accuracy. This system functions based on symbols, instead of geographic coordinates, to represent mappings of location. The position is calculated based on the signal strength of the tracker from adjacent wireless devices and the stored information of these devices to create a network of positions of reference. The system works based on two major components, a network sniffer to locate objects and a location database with algorithms to locate stored objects.</w:t>
+      </w:r>
+    </w:p>
+    <w:p>
+      <w:pPr>
+        <w:rPr>
+          <w:rFonts w:ascii="Arial" w:hAnsi="Arial" w:cs="Arial"/>
+        </w:rPr>
+      </w:pPr>
+      <w:bookmarkStart w:id="0" w:name="_GoBack"/>
+      <w:bookmarkEnd w:id="0"/>
     </w:p>
     <w:p>
       <w:pPr>
@@ -463,15 +495,7 @@
         <w:rPr>
           <w:rFonts w:ascii="Arial" w:hAnsi="Arial" w:cs="Arial"/>
         </w:rPr>
-        <w:t>The tracker shall be able to attach to the surface of various objects and remain attached to the object until the user removes it from the object. While on the object, the tracker will remain in contact of the object to ensure that the tracker’s application can obtain accurate data of the object being tracked. The tracker</w:t>
-      </w:r>
-      <w:bookmarkStart w:id="0" w:name="_GoBack"/>
-      <w:bookmarkEnd w:id="0"/>
-      <w:r>
-        <w:rPr>
-          <w:rFonts w:ascii="Arial" w:hAnsi="Arial" w:cs="Arial"/>
-        </w:rPr>
-        <w:t xml:space="preserve"> must also be able to be removed from the object by the user. The tracker, when not attached to an object to track, shall be able to be attached to an object that the user chooses to track.</w:t>
+        <w:t>The tracker shall be able to attach to the surface of various objects and remain attached to the object until the user removes it from the object. While on the object, the tracker will remain in contact of the object to ensure that the tracker’s application can obtain accurate data of the object being tracked. The tracker must also be able to be removed from the object by the user. The tracker, when not attached to an object to track, shall be able to be attached to an object that the user chooses to track.</w:t>
       </w:r>
     </w:p>
     <w:p>
@@ -585,6 +609,7 @@
         <w:rPr>
           <w:rFonts w:ascii="Arial" w:hAnsi="Arial" w:cs="Arial"/>
         </w:rPr>
+        <w:lastRenderedPageBreak/>
         <w:t xml:space="preserve">The tracker will be able to accept a battery as a power source. The tracker’s battery compartment shall also be accessible </w:t>
       </w:r>
       <w:r>
@@ -616,7 +641,6 @@
         <w:rPr>
           <w:rFonts w:ascii="Arial" w:hAnsi="Arial" w:cs="Arial"/>
         </w:rPr>
-        <w:lastRenderedPageBreak/>
         <w:t>Minor damage resistance</w:t>
       </w:r>
     </w:p>
@@ -630,17 +654,9 @@
         <w:rPr>
           <w:rFonts w:ascii="Arial" w:hAnsi="Arial" w:cs="Arial"/>
         </w:rPr>
-        <w:t>&lt;&lt; Diagram and/or description of functionality &gt;&gt;</w:t>
-      </w:r>
-    </w:p>
-    <w:p>
-      <w:pPr>
-        <w:rPr>
-          <w:rFonts w:ascii="Arial" w:hAnsi="Arial" w:cs="Arial"/>
-        </w:rPr>
-      </w:pPr>
-    </w:p>
-    <w:p/>
+        <w:t>The tracker’s hardware will be encased in a housing to protect the device from damage. The housing will be designed around the tracker to ensure the least amount of movement of the device while inside of the housing. The housing will be able to open and close for minor maintenance by the user. When closed, the tracker’s housing will be sealed to prevent the entering of outside particles and fluids into the housing. In addition, the housing will have a rubberized external coating to enhance the shock absorbing quality of the casing to further protect the tracker’s hardware.</w:t>
+      </w:r>
+    </w:p>
     <w:sectPr>
       <w:pgSz w:w="12240" w:h="15840"/>
       <w:pgMar w:top="1080" w:right="1080" w:bottom="1080" w:left="1080" w:header="720" w:footer="720" w:gutter="0"/>

</xml_diff>

<commit_message>
Incorporating Buck feedback into 3.6
</commit_message>
<xml_diff>
--- a/Documentation/worksheet-3.6.docx
+++ b/Documentation/worksheet-3.6.docx
@@ -353,7 +353,31 @@
         <w:rPr>
           <w:rFonts w:ascii="Arial" w:hAnsi="Arial" w:cs="Arial"/>
         </w:rPr>
-        <w:t>The Tracker shall include a built-in antenna for Wi-Fi communication to facilitate the positioning and tracking functionality.</w:t>
+        <w:t>The Tracker shall include a built-in antenna for</w:t>
+      </w:r>
+      <w:r>
+        <w:rPr>
+          <w:rFonts w:ascii="Arial" w:hAnsi="Arial" w:cs="Arial"/>
+        </w:rPr>
+        <w:t xml:space="preserve"> IEEE 802.11 standard</w:t>
+      </w:r>
+      <w:r>
+        <w:rPr>
+          <w:rFonts w:ascii="Arial" w:hAnsi="Arial" w:cs="Arial"/>
+        </w:rPr>
+        <w:t xml:space="preserve"> Wi-Fi communication </w:t>
+      </w:r>
+      <w:r>
+        <w:rPr>
+          <w:rFonts w:ascii="Arial" w:hAnsi="Arial" w:cs="Arial"/>
+        </w:rPr>
+        <w:t>protocols</w:t>
+      </w:r>
+      <w:r>
+        <w:rPr>
+          <w:rFonts w:ascii="Arial" w:hAnsi="Arial" w:cs="Arial"/>
+        </w:rPr>
+        <w:t xml:space="preserve"> (UDP)</w:t>
       </w:r>
       <w:r>
         <w:rPr>
@@ -361,8 +385,30 @@
         </w:rPr>
         <w:t xml:space="preserve"> </w:t>
       </w:r>
-      <w:bookmarkStart w:id="0" w:name="_GoBack"/>
-      <w:bookmarkEnd w:id="0"/>
+      <w:r>
+        <w:rPr>
+          <w:rFonts w:ascii="Arial" w:hAnsi="Arial" w:cs="Arial"/>
+        </w:rPr>
+        <w:t>to facilitate the positioning and tracking functionality</w:t>
+      </w:r>
+      <w:r>
+        <w:rPr>
+          <w:rFonts w:ascii="Arial" w:hAnsi="Arial" w:cs="Arial"/>
+        </w:rPr>
+        <w:t xml:space="preserve"> (Worksheet 3.3 - 1.0, 2.0)</w:t>
+      </w:r>
+      <w:r>
+        <w:rPr>
+          <w:rFonts w:ascii="Arial" w:hAnsi="Arial" w:cs="Arial"/>
+        </w:rPr>
+        <w:t>.</w:t>
+      </w:r>
+      <w:r>
+        <w:rPr>
+          <w:rFonts w:ascii="Arial" w:hAnsi="Arial" w:cs="Arial"/>
+        </w:rPr>
+        <w:t xml:space="preserve"> </w:t>
+      </w:r>
     </w:p>
     <w:p>
       <w:pPr>
@@ -410,7 +456,31 @@
         <w:rPr>
           <w:rFonts w:ascii="Arial" w:hAnsi="Arial" w:cs="Arial"/>
         </w:rPr>
-        <w:t>The Tracker shall include a mobile application to allow the user to access the various features of the tracker device from a mobile device.</w:t>
+        <w:t>The Tracker shall include a mobile application to allow the user to access the various features of the tracker device from a mobile device</w:t>
+      </w:r>
+      <w:r>
+        <w:rPr>
+          <w:rFonts w:ascii="Arial" w:hAnsi="Arial" w:cs="Arial"/>
+        </w:rPr>
+        <w:t xml:space="preserve"> (Worksheet 3.3 – 6.0</w:t>
+      </w:r>
+      <w:r>
+        <w:rPr>
+          <w:rFonts w:ascii="Arial" w:hAnsi="Arial" w:cs="Arial"/>
+        </w:rPr>
+        <w:t xml:space="preserve"> – 15.0</w:t>
+      </w:r>
+      <w:r>
+        <w:rPr>
+          <w:rFonts w:ascii="Arial" w:hAnsi="Arial" w:cs="Arial"/>
+        </w:rPr>
+        <w:t>)</w:t>
+      </w:r>
+      <w:r>
+        <w:rPr>
+          <w:rFonts w:ascii="Arial" w:hAnsi="Arial" w:cs="Arial"/>
+        </w:rPr>
+        <w:t>.</w:t>
       </w:r>
     </w:p>
     <w:p>
@@ -475,7 +545,31 @@
         <w:rPr>
           <w:rFonts w:ascii="Arial" w:hAnsi="Arial" w:cs="Arial"/>
         </w:rPr>
-        <w:t>, we will construct a Wi-Fi fingerprint for the tracker with room level accuracy. This system functions based on symbols, instead of geographic coordinates, to represent mappings of location. The position is calculated based on the signal strength of the tracker from adjacent wireless devices and the stored information of these devices to create a network of positions of reference. The system works based on two major components, a network sniffer to locate objects and a location database with algorithms to locate stored objects.</w:t>
+        <w:t xml:space="preserve">, will construct </w:t>
+      </w:r>
+      <w:r>
+        <w:rPr>
+          <w:rFonts w:ascii="Arial" w:hAnsi="Arial" w:cs="Arial"/>
+        </w:rPr>
+        <w:t>a Wi-Fi fingerprint for the T</w:t>
+      </w:r>
+      <w:r>
+        <w:rPr>
+          <w:rFonts w:ascii="Arial" w:hAnsi="Arial" w:cs="Arial"/>
+        </w:rPr>
+        <w:t>racker with room level accuracy. This system functions based on symbols, instead of geographic coordinates, to represent mappings of location. The position is calculated based on the signal strength of the tracker from adjacent wireless devices and the stored information of these devices to create a network of positions of reference. The system works based on two major components, a network sniffer to locate objects and a location database with algorithms to locate stored objects</w:t>
+      </w:r>
+      <w:r>
+        <w:rPr>
+          <w:rFonts w:ascii="Arial" w:hAnsi="Arial" w:cs="Arial"/>
+        </w:rPr>
+        <w:t xml:space="preserve"> (Worksheet 3.3 – 2.0)</w:t>
+      </w:r>
+      <w:r>
+        <w:rPr>
+          <w:rFonts w:ascii="Arial" w:hAnsi="Arial" w:cs="Arial"/>
+        </w:rPr>
+        <w:t>.</w:t>
       </w:r>
     </w:p>
     <w:p>
@@ -513,7 +607,31 @@
         <w:rPr>
           <w:rFonts w:ascii="Arial" w:hAnsi="Arial" w:cs="Arial"/>
         </w:rPr>
-        <w:t>The included smart device application will allow the user to uniquely identify each Tracker on their network. With this application, the user will be able to register Trackers and set notifications and/or alarms for the individual Trackers which will activate the LED at the specified date/time. The user can also use the application to query the current location of any registered Tracker on the network.</w:t>
+        <w:t>The included smart device application will allow the user to uniquely identify each Tracker on their network. With this application, the user will be able to register Trackers and set notifications and/or alarms for the individual Trackers which will activate the LED at the specified date/time</w:t>
+      </w:r>
+      <w:r>
+        <w:rPr>
+          <w:rFonts w:ascii="Arial" w:hAnsi="Arial" w:cs="Arial"/>
+        </w:rPr>
+        <w:t xml:space="preserve"> (Worksheet 3.3 – 9.0, 11.0)</w:t>
+      </w:r>
+      <w:r>
+        <w:rPr>
+          <w:rFonts w:ascii="Arial" w:hAnsi="Arial" w:cs="Arial"/>
+        </w:rPr>
+        <w:t>. The user can also use the application to query the current location of any registered Tracker on the network</w:t>
+      </w:r>
+      <w:r>
+        <w:rPr>
+          <w:rFonts w:ascii="Arial" w:hAnsi="Arial" w:cs="Arial"/>
+        </w:rPr>
+        <w:t xml:space="preserve"> (Worksheet 3.3 – 12.0)</w:t>
+      </w:r>
+      <w:r>
+        <w:rPr>
+          <w:rFonts w:ascii="Arial" w:hAnsi="Arial" w:cs="Arial"/>
+        </w:rPr>
+        <w:t>.</w:t>
       </w:r>
     </w:p>
     <w:p>
@@ -587,7 +705,19 @@
         <w:rPr>
           <w:rFonts w:ascii="Arial" w:hAnsi="Arial" w:cs="Arial"/>
         </w:rPr>
-        <w:t xml:space="preserve"> the object being tracked. The T</w:t>
+        <w:t xml:space="preserve"> the object being tracked</w:t>
+      </w:r>
+      <w:r>
+        <w:rPr>
+          <w:rFonts w:ascii="Arial" w:hAnsi="Arial" w:cs="Arial"/>
+        </w:rPr>
+        <w:t xml:space="preserve"> (Worksheet 3.3 – 4.0)</w:t>
+      </w:r>
+      <w:r>
+        <w:rPr>
+          <w:rFonts w:ascii="Arial" w:hAnsi="Arial" w:cs="Arial"/>
+        </w:rPr>
+        <w:t>. The T</w:t>
       </w:r>
       <w:r>
         <w:rPr>
@@ -635,77 +765,25 @@
     </w:p>
     <w:p>
       <w:pPr>
-        <w:rPr>
-          <w:rFonts w:ascii="Arial" w:hAnsi="Arial" w:cs="Arial"/>
-        </w:rPr>
-      </w:pPr>
-      <w:r>
-        <w:rPr>
-          <w:rFonts w:ascii="Arial" w:hAnsi="Arial" w:cs="Arial"/>
-        </w:rPr>
-        <w:t xml:space="preserve">The device will be able to notify the </w:t>
-      </w:r>
-      <w:r>
-        <w:rPr>
-          <w:rFonts w:ascii="Arial" w:hAnsi="Arial" w:cs="Arial"/>
-        </w:rPr>
-        <w:t>user of is location via audible alarm and/or LED light activation</w:t>
-      </w:r>
-      <w:r>
-        <w:rPr>
-          <w:rFonts w:ascii="Arial" w:hAnsi="Arial" w:cs="Arial"/>
-        </w:rPr>
-        <w:t>. When tracking a specific item, the smart device will emit an audio sou</w:t>
-      </w:r>
-      <w:r>
-        <w:rPr>
-          <w:rFonts w:ascii="Arial" w:hAnsi="Arial" w:cs="Arial"/>
-        </w:rPr>
-        <w:t>nd that will interact with the T</w:t>
-      </w:r>
-      <w:r>
-        <w:rPr>
-          <w:rFonts w:ascii="Arial" w:hAnsi="Arial" w:cs="Arial"/>
-        </w:rPr>
-        <w:t>racker. The device will also flash LED lights to draw the user to its location. The app</w:t>
-      </w:r>
-      <w:r>
-        <w:rPr>
-          <w:rFonts w:ascii="Arial" w:hAnsi="Arial" w:cs="Arial"/>
-        </w:rPr>
-        <w:t>lication</w:t>
-      </w:r>
-      <w:r>
-        <w:rPr>
-          <w:rFonts w:ascii="Arial" w:hAnsi="Arial" w:cs="Arial"/>
-        </w:rPr>
-        <w:t xml:space="preserve"> will also display </w:t>
-      </w:r>
-      <w:r>
-        <w:rPr>
-          <w:rFonts w:ascii="Arial" w:hAnsi="Arial" w:cs="Arial"/>
-        </w:rPr>
-        <w:t xml:space="preserve">to </w:t>
-      </w:r>
-      <w:r>
-        <w:rPr>
-          <w:rFonts w:ascii="Arial" w:hAnsi="Arial" w:cs="Arial"/>
-        </w:rPr>
-        <w:t>the user the general room level the item is located.</w:t>
-      </w:r>
-    </w:p>
-    <w:p>
-      <w:pPr>
-        <w:rPr>
-          <w:rFonts w:ascii="Arial" w:hAnsi="Arial" w:cs="Arial"/>
-        </w:rPr>
-      </w:pPr>
-      <w:r>
-        <w:rPr>
-          <w:rFonts w:ascii="Arial" w:hAnsi="Arial" w:cs="Arial"/>
-        </w:rPr>
-        <w:lastRenderedPageBreak/>
-        <w:br w:type="page"/>
+        <w:pStyle w:val="ListParagraph"/>
+        <w:rPr>
+          <w:rFonts w:ascii="Arial" w:hAnsi="Arial" w:cs="Arial"/>
+        </w:rPr>
+      </w:pPr>
+    </w:p>
+    <w:p>
+      <w:pPr>
+        <w:pStyle w:val="ListParagraph"/>
+        <w:ind w:left="0"/>
+        <w:rPr>
+          <w:rFonts w:ascii="Arial" w:hAnsi="Arial" w:cs="Arial"/>
+        </w:rPr>
+      </w:pPr>
+      <w:r>
+        <w:rPr>
+          <w:rFonts w:ascii="Arial" w:hAnsi="Arial" w:cs="Arial"/>
+        </w:rPr>
+        <w:t>The device will be able to notify the user of is location via audible alarm from the mobile device and/or LED light activation from the Tracker to alert the user as a reminder to locate the object that the Tracker is attached to (Worksheet 3.3 – 9.0, 10.0, 11.0).</w:t>
       </w:r>
     </w:p>
     <w:p>
@@ -724,54 +802,92 @@
           <w:rFonts w:ascii="Arial" w:hAnsi="Arial" w:cs="Arial"/>
         </w:rPr>
         <w:lastRenderedPageBreak/>
-        <w:t>User input</w:t>
-      </w:r>
-    </w:p>
-    <w:p>
-      <w:pPr>
-        <w:rPr>
-          <w:rFonts w:ascii="Arial" w:hAnsi="Arial" w:cs="Arial"/>
-        </w:rPr>
-      </w:pPr>
-      <w:r>
-        <w:rPr>
-          <w:noProof/>
-        </w:rPr>
-        <w:drawing>
-          <wp:inline distT="0" distB="0" distL="0" distR="0" wp14:anchorId="196FE83A" wp14:editId="752CB097">
-            <wp:extent cx="4781550" cy="2752725"/>
-            <wp:effectExtent l="0" t="0" r="0" b="9525"/>
-            <wp:docPr id="1" name="Picture 1"/>
-            <wp:cNvGraphicFramePr>
-              <a:graphicFrameLocks xmlns:a="http://schemas.openxmlformats.org/drawingml/2006/main" noChangeAspect="1"/>
-            </wp:cNvGraphicFramePr>
-            <a:graphic xmlns:a="http://schemas.openxmlformats.org/drawingml/2006/main">
-              <a:graphicData uri="http://schemas.openxmlformats.org/drawingml/2006/picture">
-                <pic:pic xmlns:pic="http://schemas.openxmlformats.org/drawingml/2006/picture">
-                  <pic:nvPicPr>
-                    <pic:cNvPr id="1" name=""/>
-                    <pic:cNvPicPr/>
-                  </pic:nvPicPr>
-                  <pic:blipFill>
-                    <a:blip r:embed="rId5"/>
-                    <a:stretch>
-                      <a:fillRect/>
-                    </a:stretch>
-                  </pic:blipFill>
-                  <pic:spPr>
-                    <a:xfrm>
-                      <a:off x="0" y="0"/>
-                      <a:ext cx="4781550" cy="2752725"/>
-                    </a:xfrm>
-                    <a:prstGeom prst="rect">
-                      <a:avLst/>
-                    </a:prstGeom>
-                  </pic:spPr>
-                </pic:pic>
-              </a:graphicData>
-            </a:graphic>
-          </wp:inline>
-        </w:drawing>
+        <w:t>User Input</w:t>
+      </w:r>
+    </w:p>
+    <w:p>
+      <w:pPr>
+        <w:pStyle w:val="NormalWeb"/>
+        <w:rPr>
+          <w:rFonts w:ascii="Arial" w:hAnsi="Arial" w:cs="Arial"/>
+          <w:color w:val="000000"/>
+          <w:sz w:val="22"/>
+          <w:szCs w:val="22"/>
+        </w:rPr>
+      </w:pPr>
+      <w:r>
+        <w:rPr>
+          <w:rFonts w:ascii="Arial" w:hAnsi="Arial" w:cs="Arial"/>
+          <w:color w:val="000000"/>
+          <w:sz w:val="22"/>
+          <w:szCs w:val="22"/>
+        </w:rPr>
+        <w:t>The mobile application will require the user to register once, allowing the application to capture a user provided email, username, and password for authentication to access their personal list of Tracker devices. Each Tracker can be configured with a user defined name</w:t>
+      </w:r>
+      <w:r>
+        <w:rPr>
+          <w:rFonts w:ascii="Arial" w:hAnsi="Arial" w:cs="Arial"/>
+          <w:color w:val="000000"/>
+          <w:sz w:val="22"/>
+          <w:szCs w:val="22"/>
+        </w:rPr>
+        <w:t>,</w:t>
+      </w:r>
+      <w:r>
+        <w:rPr>
+          <w:rFonts w:ascii="Arial" w:hAnsi="Arial" w:cs="Arial"/>
+          <w:color w:val="000000"/>
+          <w:sz w:val="22"/>
+          <w:szCs w:val="22"/>
+        </w:rPr>
+        <w:t xml:space="preserve"> via the mobile application</w:t>
+      </w:r>
+      <w:r>
+        <w:rPr>
+          <w:rFonts w:ascii="Arial" w:hAnsi="Arial" w:cs="Arial"/>
+          <w:color w:val="000000"/>
+          <w:sz w:val="22"/>
+          <w:szCs w:val="22"/>
+        </w:rPr>
+        <w:t>,</w:t>
+      </w:r>
+      <w:r>
+        <w:rPr>
+          <w:rFonts w:ascii="Arial" w:hAnsi="Arial" w:cs="Arial"/>
+          <w:color w:val="000000"/>
+          <w:sz w:val="22"/>
+          <w:szCs w:val="22"/>
+        </w:rPr>
+        <w:t xml:space="preserve"> for</w:t>
+      </w:r>
+      <w:r>
+        <w:rPr>
+          <w:rFonts w:ascii="Arial" w:hAnsi="Arial" w:cs="Arial"/>
+          <w:color w:val="000000"/>
+          <w:sz w:val="22"/>
+          <w:szCs w:val="22"/>
+        </w:rPr>
+        <w:t xml:space="preserve"> more accurate identification by the user for the purposes of location and alarms (Worksheet 3.3 – 8.0, 13.0).</w:t>
+      </w:r>
+    </w:p>
+    <w:p>
+      <w:pPr>
+        <w:pStyle w:val="NormalWeb"/>
+        <w:rPr>
+          <w:rFonts w:ascii="Arial" w:hAnsi="Arial" w:cs="Arial"/>
+          <w:color w:val="000000"/>
+          <w:sz w:val="22"/>
+          <w:szCs w:val="22"/>
+        </w:rPr>
+      </w:pPr>
+      <w:r>
+        <w:rPr>
+          <w:rFonts w:ascii="Arial" w:hAnsi="Arial" w:cs="Arial"/>
+          <w:color w:val="000000"/>
+          <w:sz w:val="22"/>
+          <w:szCs w:val="22"/>
+        </w:rPr>
+        <w:t xml:space="preserve"> </w:t>
       </w:r>
     </w:p>
     <w:p>
@@ -826,15 +942,29 @@
         <w:rPr>
           <w:rFonts w:ascii="Arial" w:hAnsi="Arial" w:cs="Arial"/>
         </w:rPr>
-        <w:t>with aid of a tool (screwdriver) to remove the spent power source and subsequently replace it with a new power source. The battery compartment shall also be able to be closed and sealed for completeness of installation of a new power source.</w:t>
-      </w:r>
-    </w:p>
-    <w:p>
-      <w:pPr>
-        <w:rPr>
-          <w:rFonts w:ascii="Arial" w:hAnsi="Arial" w:cs="Arial"/>
-        </w:rPr>
-      </w:pPr>
+        <w:t>with aid of a tool (screwdriver) to remove the spent power source and subsequently replace it with a new power source. The battery compartment shall also be able to be closed and sealed for completeness of installation of a new power source</w:t>
+      </w:r>
+      <w:r>
+        <w:rPr>
+          <w:rFonts w:ascii="Arial" w:hAnsi="Arial" w:cs="Arial"/>
+        </w:rPr>
+        <w:t xml:space="preserve"> (Worksheet 3.3 – 16.0, 17.0)</w:t>
+      </w:r>
+      <w:r>
+        <w:rPr>
+          <w:rFonts w:ascii="Arial" w:hAnsi="Arial" w:cs="Arial"/>
+        </w:rPr>
+        <w:t>.</w:t>
+      </w:r>
+    </w:p>
+    <w:p>
+      <w:pPr>
+        <w:rPr>
+          <w:rFonts w:ascii="Arial" w:hAnsi="Arial" w:cs="Arial"/>
+        </w:rPr>
+      </w:pPr>
+      <w:bookmarkStart w:id="0" w:name="_GoBack"/>
+      <w:bookmarkEnd w:id="0"/>
     </w:p>
     <w:p>
       <w:pPr>
@@ -906,7 +1036,31 @@
         <w:rPr>
           <w:rFonts w:ascii="Arial" w:hAnsi="Arial" w:cs="Arial"/>
         </w:rPr>
-        <w:t>racker’s hardware.</w:t>
+        <w:t>racker’s hardware</w:t>
+      </w:r>
+      <w:r>
+        <w:rPr>
+          <w:rFonts w:ascii="Arial" w:hAnsi="Arial" w:cs="Arial"/>
+        </w:rPr>
+        <w:t xml:space="preserve"> (Worksheet 3.3 – 18.0</w:t>
+      </w:r>
+      <w:r>
+        <w:rPr>
+          <w:rFonts w:ascii="Arial" w:hAnsi="Arial" w:cs="Arial"/>
+        </w:rPr>
+        <w:t xml:space="preserve"> - </w:t>
+      </w:r>
+      <w:r>
+        <w:rPr>
+          <w:rFonts w:ascii="Arial" w:hAnsi="Arial" w:cs="Arial"/>
+        </w:rPr>
+        <w:t>21.0)</w:t>
+      </w:r>
+      <w:r>
+        <w:rPr>
+          <w:rFonts w:ascii="Arial" w:hAnsi="Arial" w:cs="Arial"/>
+        </w:rPr>
+        <w:t>.</w:t>
       </w:r>
     </w:p>
     <w:sectPr>
@@ -1096,7 +1250,7 @@
   <w:abstractNum w:abstractNumId="2" w15:restartNumberingAfterBreak="0">
     <w:nsid w:val="40BF270F"/>
     <w:multiLevelType w:val="hybridMultilevel"/>
-    <w:tmpl w:val="F692F2D6"/>
+    <w:tmpl w:val="67161384"/>
     <w:lvl w:ilvl="0" w:tplc="0409000F">
       <w:start w:val="1"/>
       <w:numFmt w:val="decimal"/>
@@ -1913,6 +2067,22 @@
       <w:contextualSpacing/>
     </w:pPr>
   </w:style>
+  <w:style w:type="paragraph" w:styleId="NormalWeb">
+    <w:name w:val="Normal (Web)"/>
+    <w:basedOn w:val="Normal"/>
+    <w:uiPriority w:val="99"/>
+    <w:semiHidden/>
+    <w:unhideWhenUsed/>
+    <w:rsid w:val="0024657B"/>
+    <w:pPr>
+      <w:spacing w:before="100" w:beforeAutospacing="1" w:after="100" w:afterAutospacing="1" w:line="240" w:lineRule="auto"/>
+    </w:pPr>
+    <w:rPr>
+      <w:rFonts w:ascii="Times New Roman" w:eastAsia="Times New Roman" w:hAnsi="Times New Roman" w:cs="Times New Roman"/>
+      <w:sz w:val="24"/>
+      <w:szCs w:val="24"/>
+    </w:rPr>
+  </w:style>
 </w:styles>
 </file>
 

</xml_diff>

<commit_message>
Updated 3.6 based on Buck Feedback
</commit_message>
<xml_diff>
--- a/Documentation/worksheet-3.6.docx
+++ b/Documentation/worksheet-3.6.docx
@@ -1,6 +1,6 @@
 
 <file path=word/document.xml><?xml version="1.0" encoding="utf-8"?>
-<w:document xmlns:wpc="http://schemas.microsoft.com/office/word/2010/wordprocessingCanvas" xmlns:cx="http://schemas.microsoft.com/office/drawing/2014/chartex" xmlns:cx1="http://schemas.microsoft.com/office/drawing/2015/9/8/chartex" xmlns:cx2="http://schemas.microsoft.com/office/drawing/2015/10/21/chartex" xmlns:cx3="http://schemas.microsoft.com/office/drawing/2016/5/9/chartex" xmlns:cx4="http://schemas.microsoft.com/office/drawing/2016/5/10/chartex" xmlns:cx5="http://schemas.microsoft.com/office/drawing/2016/5/11/chartex" xmlns:cx6="http://schemas.microsoft.com/office/drawing/2016/5/12/chartex" xmlns:cx7="http://schemas.microsoft.com/office/drawing/2016/5/13/chartex" xmlns:cx8="http://schemas.microsoft.com/office/drawing/2016/5/14/chartex" xmlns:mc="http://schemas.openxmlformats.org/markup-compatibility/2006" xmlns:aink="http://schemas.microsoft.com/office/drawing/2016/ink" xmlns:am3d="http://schemas.microsoft.com/office/drawing/2017/model3d" xmlns:o="urn:schemas-microsoft-com:office:office" xmlns:r="http://schemas.openxmlformats.org/officeDocument/2006/relationships" xmlns:m="http://schemas.openxmlformats.org/officeDocument/2006/math" xmlns:v="urn:schemas-microsoft-com:vml" xmlns:wp14="http://schemas.microsoft.com/office/word/2010/wordprocessingDrawing" xmlns:wp="http://schemas.openxmlformats.org/drawingml/2006/wordprocessingDrawing" xmlns:w10="urn:schemas-microsoft-com:office:word" xmlns:w="http://schemas.openxmlformats.org/wordprocessingml/2006/main" xmlns:w14="http://schemas.microsoft.com/office/word/2010/wordml" xmlns:w15="http://schemas.microsoft.com/office/word/2012/wordml" xmlns:w16cid="http://schemas.microsoft.com/office/word/2016/wordml/cid" xmlns:w16se="http://schemas.microsoft.com/office/word/2015/wordml/symex" xmlns:wpg="http://schemas.microsoft.com/office/word/2010/wordprocessingGroup" xmlns:wpi="http://schemas.microsoft.com/office/word/2010/wordprocessingInk" xmlns:wne="http://schemas.microsoft.com/office/word/2006/wordml" xmlns:wps="http://schemas.microsoft.com/office/word/2010/wordprocessingShape" mc:Ignorable="w14 w15 w16se w16cid wp14">
+<w:document xmlns:wpc="http://schemas.microsoft.com/office/word/2010/wordprocessingCanvas" xmlns:cx="http://schemas.microsoft.com/office/drawing/2014/chartex" xmlns:mc="http://schemas.openxmlformats.org/markup-compatibility/2006" xmlns:o="urn:schemas-microsoft-com:office:office" xmlns:r="http://schemas.openxmlformats.org/officeDocument/2006/relationships" xmlns:m="http://schemas.openxmlformats.org/officeDocument/2006/math" xmlns:v="urn:schemas-microsoft-com:vml" xmlns:wp14="http://schemas.microsoft.com/office/word/2010/wordprocessingDrawing" xmlns:wp="http://schemas.openxmlformats.org/drawingml/2006/wordprocessingDrawing" xmlns:w10="urn:schemas-microsoft-com:office:word" xmlns:w="http://schemas.openxmlformats.org/wordprocessingml/2006/main" xmlns:w14="http://schemas.microsoft.com/office/word/2010/wordml" xmlns:w15="http://schemas.microsoft.com/office/word/2012/wordml" xmlns:w16se="http://schemas.microsoft.com/office/word/2015/wordml/symex" xmlns:wpg="http://schemas.microsoft.com/office/word/2010/wordprocessingGroup" xmlns:wpi="http://schemas.microsoft.com/office/word/2010/wordprocessingInk" xmlns:wne="http://schemas.microsoft.com/office/word/2006/wordml" xmlns:wps="http://schemas.microsoft.com/office/word/2010/wordprocessingShape" mc:Ignorable="w14 w15 w16se wp14">
   <w:body>
     <w:tbl>
       <w:tblPr>
@@ -332,6 +332,18 @@
         </w:rPr>
         <w:t>Wi-Fi</w:t>
       </w:r>
+      <w:r>
+        <w:rPr>
+          <w:rFonts w:ascii="Arial" w:hAnsi="Arial" w:cs="Arial"/>
+        </w:rPr>
+        <w:t xml:space="preserve"> </w:t>
+      </w:r>
+      <w:r>
+        <w:rPr>
+          <w:rFonts w:ascii="Arial" w:hAnsi="Arial" w:cs="Arial"/>
+        </w:rPr>
+        <w:t>(Requirement - 1.0, 2.0)</w:t>
+      </w:r>
     </w:p>
     <w:p>
       <w:pPr>
@@ -389,19 +401,7 @@
         <w:rPr>
           <w:rFonts w:ascii="Arial" w:hAnsi="Arial" w:cs="Arial"/>
         </w:rPr>
-        <w:t>to facilitate the positioning and tracking functionality</w:t>
-      </w:r>
-      <w:r>
-        <w:rPr>
-          <w:rFonts w:ascii="Arial" w:hAnsi="Arial" w:cs="Arial"/>
-        </w:rPr>
-        <w:t xml:space="preserve"> (Worksheet 3.3 - 1.0, 2.0)</w:t>
-      </w:r>
-      <w:r>
-        <w:rPr>
-          <w:rFonts w:ascii="Arial" w:hAnsi="Arial" w:cs="Arial"/>
-        </w:rPr>
-        <w:t>.</w:t>
+        <w:t>to facilitate the positioning and tracking functionality.</w:t>
       </w:r>
       <w:r>
         <w:rPr>
@@ -435,6 +435,18 @@
         </w:rPr>
         <w:t>Mobile Application</w:t>
       </w:r>
+      <w:r>
+        <w:rPr>
+          <w:rFonts w:ascii="Arial" w:hAnsi="Arial" w:cs="Arial"/>
+        </w:rPr>
+        <w:t xml:space="preserve"> </w:t>
+      </w:r>
+      <w:r>
+        <w:rPr>
+          <w:rFonts w:ascii="Arial" w:hAnsi="Arial" w:cs="Arial"/>
+        </w:rPr>
+        <w:t>(Requirement – 6.0 – 15.0)</w:t>
+      </w:r>
     </w:p>
     <w:p>
       <w:pPr>
@@ -456,31 +468,139 @@
         <w:rPr>
           <w:rFonts w:ascii="Arial" w:hAnsi="Arial" w:cs="Arial"/>
         </w:rPr>
-        <w:t>The Tracker shall include a mobile application to allow the user to access the various features of the tracker device from a mobile device</w:t>
-      </w:r>
-      <w:r>
-        <w:rPr>
-          <w:rFonts w:ascii="Arial" w:hAnsi="Arial" w:cs="Arial"/>
-        </w:rPr>
-        <w:t xml:space="preserve"> (Worksheet 3.3 – 6.0</w:t>
-      </w:r>
-      <w:r>
-        <w:rPr>
-          <w:rFonts w:ascii="Arial" w:hAnsi="Arial" w:cs="Arial"/>
-        </w:rPr>
-        <w:t xml:space="preserve"> – 15.0</w:t>
-      </w:r>
-      <w:r>
-        <w:rPr>
-          <w:rFonts w:ascii="Arial" w:hAnsi="Arial" w:cs="Arial"/>
-        </w:rPr>
-        <w:t>)</w:t>
+        <w:t>The Tracker shall include a mobile application to allow the user to access the various features of the tracker device from a mobile device.</w:t>
+      </w:r>
+      <w:r>
+        <w:rPr>
+          <w:rFonts w:ascii="Arial" w:hAnsi="Arial" w:cs="Arial"/>
+        </w:rPr>
+        <w:t xml:space="preserve"> The mobile application consists of fo</w:t>
+      </w:r>
+      <w:r>
+        <w:rPr>
+          <w:rFonts w:ascii="Arial" w:hAnsi="Arial" w:cs="Arial"/>
+        </w:rPr>
+        <w:t>ur main functional parts</w:t>
+      </w:r>
+      <w:r>
+        <w:rPr>
+          <w:rFonts w:ascii="Arial" w:hAnsi="Arial" w:cs="Arial"/>
+        </w:rPr>
+        <w:t xml:space="preserve"> the GUI, Database, Background Services, and OS Communication</w:t>
       </w:r>
       <w:r>
         <w:rPr>
           <w:rFonts w:ascii="Arial" w:hAnsi="Arial" w:cs="Arial"/>
         </w:rPr>
         <w:t>.</w:t>
+      </w:r>
+      <w:r>
+        <w:rPr>
+          <w:rFonts w:ascii="Arial" w:hAnsi="Arial" w:cs="Arial"/>
+        </w:rPr>
+        <w:t xml:space="preserve"> </w:t>
+      </w:r>
+    </w:p>
+    <w:p>
+      <w:pPr>
+        <w:pStyle w:val="ListParagraph"/>
+        <w:numPr>
+          <w:ilvl w:val="0"/>
+          <w:numId w:val="7"/>
+        </w:numPr>
+        <w:rPr>
+          <w:rFonts w:ascii="Arial" w:hAnsi="Arial" w:cs="Arial"/>
+        </w:rPr>
+      </w:pPr>
+      <w:r>
+        <w:rPr>
+          <w:rFonts w:ascii="Arial" w:hAnsi="Arial" w:cs="Arial"/>
+        </w:rPr>
+        <w:t>The GUI serves to collect and deliver user data consisting of username, password, network credentials, and tracker configuration data (configured alerts or device naming) to the database for</w:t>
+      </w:r>
+      <w:r>
+        <w:rPr>
+          <w:rFonts w:ascii="Arial" w:hAnsi="Arial" w:cs="Arial"/>
+        </w:rPr>
+        <w:t xml:space="preserve"> </w:t>
+      </w:r>
+      <w:r>
+        <w:rPr>
+          <w:rFonts w:ascii="Arial" w:hAnsi="Arial" w:cs="Arial"/>
+        </w:rPr>
+        <w:t xml:space="preserve">insert, update, or deletion. The GUI component will also handle the display of location data correlated by the Tracker as a point in a graphical representation of the space as </w:t>
+      </w:r>
+      <w:r>
+        <w:rPr>
+          <w:rFonts w:ascii="Arial" w:hAnsi="Arial" w:cs="Arial"/>
+        </w:rPr>
+        <w:t xml:space="preserve">built by the user. </w:t>
+      </w:r>
+    </w:p>
+    <w:p>
+      <w:pPr>
+        <w:pStyle w:val="ListParagraph"/>
+        <w:numPr>
+          <w:ilvl w:val="0"/>
+          <w:numId w:val="7"/>
+        </w:numPr>
+        <w:rPr>
+          <w:rFonts w:ascii="Arial" w:hAnsi="Arial" w:cs="Arial"/>
+        </w:rPr>
+      </w:pPr>
+      <w:r>
+        <w:rPr>
+          <w:rFonts w:ascii="Arial" w:hAnsi="Arial" w:cs="Arial"/>
+        </w:rPr>
+        <w:t>The Database will handle the collection of location data, user data, and tracker configuration data, sending the requested information to the requestor.</w:t>
+      </w:r>
+      <w:r>
+        <w:rPr>
+          <w:rFonts w:ascii="Arial" w:hAnsi="Arial" w:cs="Arial"/>
+        </w:rPr>
+        <w:t xml:space="preserve"> </w:t>
+      </w:r>
+    </w:p>
+    <w:p>
+      <w:pPr>
+        <w:pStyle w:val="ListParagraph"/>
+        <w:numPr>
+          <w:ilvl w:val="0"/>
+          <w:numId w:val="7"/>
+        </w:numPr>
+        <w:rPr>
+          <w:rFonts w:ascii="Arial" w:hAnsi="Arial" w:cs="Arial"/>
+        </w:rPr>
+      </w:pPr>
+      <w:r>
+        <w:rPr>
+          <w:rFonts w:ascii="Arial" w:hAnsi="Arial" w:cs="Arial"/>
+        </w:rPr>
+        <w:t xml:space="preserve">The Background Services component will serve as a listener for data transmitted by the Trackers, as well as, the initiator of alarms or emails required by the device. The location and battery status data will be collected and packaged for storage in the database by the Background Services as they will run continually in the background of the mobile device. </w:t>
+      </w:r>
+    </w:p>
+    <w:p>
+      <w:pPr>
+        <w:pStyle w:val="ListParagraph"/>
+        <w:numPr>
+          <w:ilvl w:val="0"/>
+          <w:numId w:val="7"/>
+        </w:numPr>
+        <w:rPr>
+          <w:rFonts w:ascii="Arial" w:hAnsi="Arial" w:cs="Arial"/>
+        </w:rPr>
+      </w:pPr>
+      <w:r>
+        <w:rPr>
+          <w:rFonts w:ascii="Arial" w:hAnsi="Arial" w:cs="Arial"/>
+        </w:rPr>
+        <w:t>The OS Communication module will use Android Services to initiate alerts and emails to the user</w:t>
+      </w:r>
+      <w:r>
+        <w:rPr>
+          <w:rFonts w:ascii="Arial" w:hAnsi="Arial" w:cs="Arial"/>
+        </w:rPr>
+        <w:t xml:space="preserve"> regarding user configured alerts and battery status update emails.</w:t>
       </w:r>
     </w:p>
     <w:p>
@@ -520,6 +640,12 @@
         </w:rPr>
         <w:t xml:space="preserve">Fi positioning </w:t>
       </w:r>
+      <w:r>
+        <w:rPr>
+          <w:rFonts w:ascii="Arial" w:hAnsi="Arial" w:cs="Arial"/>
+        </w:rPr>
+        <w:t>(Requirement – 2.0)</w:t>
+      </w:r>
     </w:p>
     <w:p>
       <w:pPr>
@@ -545,31 +671,43 @@
         <w:rPr>
           <w:rFonts w:ascii="Arial" w:hAnsi="Arial" w:cs="Arial"/>
         </w:rPr>
-        <w:t xml:space="preserve">, will construct </w:t>
-      </w:r>
-      <w:r>
-        <w:rPr>
-          <w:rFonts w:ascii="Arial" w:hAnsi="Arial" w:cs="Arial"/>
-        </w:rPr>
-        <w:t>a Wi-Fi fingerprint for the T</w:t>
-      </w:r>
-      <w:r>
-        <w:rPr>
-          <w:rFonts w:ascii="Arial" w:hAnsi="Arial" w:cs="Arial"/>
-        </w:rPr>
-        <w:t>racker with room level accuracy. This system functions based on symbols, instead of geographic coordinates, to represent mappings of location. The position is calculated based on the signal strength of the tracker from adjacent wireless devices and the stored information of these devices to create a network of positions of reference. The system works based on two major components, a network sniffer to locate objects and a location database with algorithms to locate stored objects</w:t>
-      </w:r>
-      <w:r>
-        <w:rPr>
-          <w:rFonts w:ascii="Arial" w:hAnsi="Arial" w:cs="Arial"/>
-        </w:rPr>
-        <w:t xml:space="preserve"> (Worksheet 3.3 – 2.0)</w:t>
-      </w:r>
-      <w:r>
-        <w:rPr>
-          <w:rFonts w:ascii="Arial" w:hAnsi="Arial" w:cs="Arial"/>
-        </w:rPr>
-        <w:t>.</w:t>
+        <w:t xml:space="preserve">, </w:t>
+      </w:r>
+      <w:r>
+        <w:rPr>
+          <w:rFonts w:ascii="Arial" w:hAnsi="Arial" w:cs="Arial"/>
+        </w:rPr>
+        <w:t xml:space="preserve">the </w:t>
+      </w:r>
+      <w:r>
+        <w:rPr>
+          <w:rFonts w:ascii="Arial" w:hAnsi="Arial" w:cs="Arial"/>
+        </w:rPr>
+        <w:t>Tracker</w:t>
+      </w:r>
+      <w:r>
+        <w:rPr>
+          <w:rFonts w:ascii="Arial" w:hAnsi="Arial" w:cs="Arial"/>
+        </w:rPr>
+        <w:t xml:space="preserve"> </w:t>
+      </w:r>
+      <w:r>
+        <w:rPr>
+          <w:rFonts w:ascii="Arial" w:hAnsi="Arial" w:cs="Arial"/>
+        </w:rPr>
+        <w:t xml:space="preserve">will construct </w:t>
+      </w:r>
+      <w:r>
+        <w:rPr>
+          <w:rFonts w:ascii="Arial" w:hAnsi="Arial" w:cs="Arial"/>
+        </w:rPr>
+        <w:t xml:space="preserve">a Wi-Fi fingerprint for its location </w:t>
+      </w:r>
+      <w:r>
+        <w:rPr>
+          <w:rFonts w:ascii="Arial" w:hAnsi="Arial" w:cs="Arial"/>
+        </w:rPr>
+        <w:t>with room level accuracy. This system functions based on symbols, instead of geographic coordinates, to represent mappings of location. The position is calculated based on the signal strength of the tracker from adjacent wireless devices and the stored information of these devices to create a network of positions of reference. The system works based on two major components, a network sniffer to locate objects and a location database with algorithms to locate stored objects.</w:t>
       </w:r>
     </w:p>
     <w:p>
@@ -596,42 +734,42 @@
         </w:rPr>
         <w:t>Application communication</w:t>
       </w:r>
-    </w:p>
-    <w:p>
-      <w:pPr>
-        <w:rPr>
-          <w:rFonts w:ascii="Arial" w:hAnsi="Arial" w:cs="Arial"/>
-        </w:rPr>
-      </w:pPr>
-      <w:r>
-        <w:rPr>
-          <w:rFonts w:ascii="Arial" w:hAnsi="Arial" w:cs="Arial"/>
-        </w:rPr>
-        <w:t>The included smart device application will allow the user to uniquely identify each Tracker on their network. With this application, the user will be able to register Trackers and set notifications and/or alarms for the individual Trackers which will activate the LED at the specified date/time</w:t>
-      </w:r>
-      <w:r>
-        <w:rPr>
-          <w:rFonts w:ascii="Arial" w:hAnsi="Arial" w:cs="Arial"/>
-        </w:rPr>
-        <w:t xml:space="preserve"> (Worksheet 3.3 – 9.0, 11.0)</w:t>
-      </w:r>
-      <w:r>
-        <w:rPr>
-          <w:rFonts w:ascii="Arial" w:hAnsi="Arial" w:cs="Arial"/>
-        </w:rPr>
-        <w:t>. The user can also use the application to query the current location of any registered Tracker on the network</w:t>
-      </w:r>
-      <w:r>
-        <w:rPr>
-          <w:rFonts w:ascii="Arial" w:hAnsi="Arial" w:cs="Arial"/>
-        </w:rPr>
-        <w:t xml:space="preserve"> (Worksheet 3.3 – 12.0)</w:t>
-      </w:r>
-      <w:r>
-        <w:rPr>
-          <w:rFonts w:ascii="Arial" w:hAnsi="Arial" w:cs="Arial"/>
-        </w:rPr>
-        <w:t>.</w:t>
+      <w:r>
+        <w:rPr>
+          <w:rFonts w:ascii="Arial" w:hAnsi="Arial" w:cs="Arial"/>
+        </w:rPr>
+        <w:t xml:space="preserve"> </w:t>
+      </w:r>
+      <w:r>
+        <w:rPr>
+          <w:rFonts w:ascii="Arial" w:hAnsi="Arial" w:cs="Arial"/>
+        </w:rPr>
+        <w:t>(Requirement – 9.0, 11.0</w:t>
+      </w:r>
+      <w:r>
+        <w:rPr>
+          <w:rFonts w:ascii="Arial" w:hAnsi="Arial" w:cs="Arial"/>
+        </w:rPr>
+        <w:t>, 12.0</w:t>
+      </w:r>
+      <w:r>
+        <w:rPr>
+          <w:rFonts w:ascii="Arial" w:hAnsi="Arial" w:cs="Arial"/>
+        </w:rPr>
+        <w:t>)</w:t>
+      </w:r>
+    </w:p>
+    <w:p>
+      <w:pPr>
+        <w:rPr>
+          <w:rFonts w:ascii="Arial" w:hAnsi="Arial" w:cs="Arial"/>
+        </w:rPr>
+      </w:pPr>
+      <w:r>
+        <w:rPr>
+          <w:rFonts w:ascii="Arial" w:hAnsi="Arial" w:cs="Arial"/>
+        </w:rPr>
+        <w:t>The included smart device application will allow the user to uniquely identify each Tracker on their network. With this application, the user will be able to register Trackers and set notifications and/or alarms for the individual Trackers which will activate the LED at the specified date/time. The user can also use the application to query the current location of any registered Tracker on the network.</w:t>
       </w:r>
     </w:p>
     <w:p>
@@ -656,8 +794,21 @@
         <w:rPr>
           <w:rFonts w:ascii="Arial" w:hAnsi="Arial" w:cs="Arial"/>
         </w:rPr>
+        <w:lastRenderedPageBreak/>
         <w:t>Surface adhesion</w:t>
       </w:r>
+      <w:r>
+        <w:rPr>
+          <w:rFonts w:ascii="Arial" w:hAnsi="Arial" w:cs="Arial"/>
+        </w:rPr>
+        <w:t xml:space="preserve"> </w:t>
+      </w:r>
+      <w:r>
+        <w:rPr>
+          <w:rFonts w:ascii="Arial" w:hAnsi="Arial" w:cs="Arial"/>
+        </w:rPr>
+        <w:t>(Requirement – 4.0)</w:t>
+      </w:r>
     </w:p>
     <w:p>
       <w:pPr>
@@ -705,19 +856,7 @@
         <w:rPr>
           <w:rFonts w:ascii="Arial" w:hAnsi="Arial" w:cs="Arial"/>
         </w:rPr>
-        <w:t xml:space="preserve"> the object being tracked</w:t>
-      </w:r>
-      <w:r>
-        <w:rPr>
-          <w:rFonts w:ascii="Arial" w:hAnsi="Arial" w:cs="Arial"/>
-        </w:rPr>
-        <w:t xml:space="preserve"> (Worksheet 3.3 – 4.0)</w:t>
-      </w:r>
-      <w:r>
-        <w:rPr>
-          <w:rFonts w:ascii="Arial" w:hAnsi="Arial" w:cs="Arial"/>
-        </w:rPr>
-        <w:t>. The T</w:t>
+        <w:t xml:space="preserve"> the object being tracked. The T</w:t>
       </w:r>
       <w:r>
         <w:rPr>
@@ -737,13 +876,6 @@
         </w:rPr>
         <w:t>racker, when not attached to an object to track, shall be able to be attached to an object that the user chooses to track.</w:t>
       </w:r>
-    </w:p>
-    <w:p>
-      <w:pPr>
-        <w:rPr>
-          <w:rFonts w:ascii="Arial" w:hAnsi="Arial" w:cs="Arial"/>
-        </w:rPr>
-      </w:pPr>
     </w:p>
     <w:p>
       <w:pPr>
@@ -762,6 +894,36 @@
         </w:rPr>
         <w:t>Notification/alarm</w:t>
       </w:r>
+      <w:r>
+        <w:rPr>
+          <w:rFonts w:ascii="Arial" w:hAnsi="Arial" w:cs="Arial"/>
+        </w:rPr>
+        <w:t xml:space="preserve"> </w:t>
+      </w:r>
+      <w:r>
+        <w:rPr>
+          <w:rFonts w:ascii="Arial" w:hAnsi="Arial" w:cs="Arial"/>
+        </w:rPr>
+        <w:t>(</w:t>
+      </w:r>
+      <w:r>
+        <w:rPr>
+          <w:rFonts w:ascii="Arial" w:hAnsi="Arial" w:cs="Arial"/>
+        </w:rPr>
+        <w:t>Requirement</w:t>
+      </w:r>
+      <w:r>
+        <w:rPr>
+          <w:rFonts w:ascii="Arial" w:hAnsi="Arial" w:cs="Arial"/>
+        </w:rPr>
+        <w:t xml:space="preserve"> – 9.0 -</w:t>
+      </w:r>
+      <w:r>
+        <w:rPr>
+          <w:rFonts w:ascii="Arial" w:hAnsi="Arial" w:cs="Arial"/>
+        </w:rPr>
+        <w:t xml:space="preserve"> 11.0)</w:t>
+      </w:r>
     </w:p>
     <w:p>
       <w:pPr>
@@ -770,6 +932,12 @@
           <w:rFonts w:ascii="Arial" w:hAnsi="Arial" w:cs="Arial"/>
         </w:rPr>
       </w:pPr>
+      <w:r>
+        <w:rPr>
+          <w:rFonts w:ascii="Arial" w:hAnsi="Arial" w:cs="Arial"/>
+        </w:rPr>
+        <w:t xml:space="preserve"> </w:t>
+      </w:r>
     </w:p>
     <w:p>
       <w:pPr>
@@ -783,8 +951,17 @@
         <w:rPr>
           <w:rFonts w:ascii="Arial" w:hAnsi="Arial" w:cs="Arial"/>
         </w:rPr>
-        <w:t>The device will be able to notify the user of is location via audible alarm from the mobile device and/or LED light activation from the Tracker to alert the user as a reminder to locate the object that the Tracker is attached to (Worksheet 3.3 – 9.0, 10.0, 11.0).</w:t>
-      </w:r>
+        <w:t>The device will be able to notify the user of is location via audible alarm from the mobile device and/or LED light activation from the Tracker to alert the user as a reminder to locate the object that the Tracker is attached to.</w:t>
+      </w:r>
+    </w:p>
+    <w:p>
+      <w:pPr>
+        <w:pStyle w:val="ListParagraph"/>
+        <w:ind w:left="0"/>
+        <w:rPr>
+          <w:rFonts w:ascii="Arial" w:hAnsi="Arial" w:cs="Arial"/>
+        </w:rPr>
+      </w:pPr>
     </w:p>
     <w:p>
       <w:pPr>
@@ -801,8 +978,20 @@
         <w:rPr>
           <w:rFonts w:ascii="Arial" w:hAnsi="Arial" w:cs="Arial"/>
         </w:rPr>
-        <w:lastRenderedPageBreak/>
         <w:t>User Input</w:t>
+      </w:r>
+      <w:r>
+        <w:rPr>
+          <w:rFonts w:ascii="Arial" w:hAnsi="Arial" w:cs="Arial"/>
+        </w:rPr>
+        <w:t xml:space="preserve"> </w:t>
+      </w:r>
+      <w:r>
+        <w:rPr>
+          <w:rFonts w:ascii="Arial" w:hAnsi="Arial" w:cs="Arial"/>
+          <w:color w:val="000000"/>
+        </w:rPr>
+        <w:t>(Requirement – 8.0, 13.0)</w:t>
       </w:r>
     </w:p>
     <w:p>
@@ -867,19 +1056,8 @@
           <w:sz w:val="22"/>
           <w:szCs w:val="22"/>
         </w:rPr>
-        <w:t xml:space="preserve"> more accurate identification by the user for the purposes of location and alarms (Worksheet 3.3 – 8.0, 13.0).</w:t>
-      </w:r>
-    </w:p>
-    <w:p>
-      <w:pPr>
-        <w:pStyle w:val="NormalWeb"/>
-        <w:rPr>
-          <w:rFonts w:ascii="Arial" w:hAnsi="Arial" w:cs="Arial"/>
-          <w:color w:val="000000"/>
-          <w:sz w:val="22"/>
-          <w:szCs w:val="22"/>
-        </w:rPr>
-      </w:pPr>
+        <w:t xml:space="preserve"> more accurate identification by the user for the purposes of location and alarms.</w:t>
+      </w:r>
       <w:r>
         <w:rPr>
           <w:rFonts w:ascii="Arial" w:hAnsi="Arial" w:cs="Arial"/>
@@ -907,6 +1085,18 @@
         </w:rPr>
         <w:t>Replaceable power source</w:t>
       </w:r>
+      <w:r>
+        <w:rPr>
+          <w:rFonts w:ascii="Arial" w:hAnsi="Arial" w:cs="Arial"/>
+        </w:rPr>
+        <w:t xml:space="preserve"> </w:t>
+      </w:r>
+      <w:r>
+        <w:rPr>
+          <w:rFonts w:ascii="Arial" w:hAnsi="Arial" w:cs="Arial"/>
+        </w:rPr>
+        <w:t>(Requirement – 16.0, 17.0)</w:t>
+      </w:r>
     </w:p>
     <w:p>
       <w:pPr>
@@ -942,29 +1132,8 @@
         <w:rPr>
           <w:rFonts w:ascii="Arial" w:hAnsi="Arial" w:cs="Arial"/>
         </w:rPr>
-        <w:t>with aid of a tool (screwdriver) to remove the spent power source and subsequently replace it with a new power source. The battery compartment shall also be able to be closed and sealed for completeness of installation of a new power source</w:t>
-      </w:r>
-      <w:r>
-        <w:rPr>
-          <w:rFonts w:ascii="Arial" w:hAnsi="Arial" w:cs="Arial"/>
-        </w:rPr>
-        <w:t xml:space="preserve"> (Worksheet 3.3 – 16.0, 17.0)</w:t>
-      </w:r>
-      <w:r>
-        <w:rPr>
-          <w:rFonts w:ascii="Arial" w:hAnsi="Arial" w:cs="Arial"/>
-        </w:rPr>
-        <w:t>.</w:t>
-      </w:r>
-    </w:p>
-    <w:p>
-      <w:pPr>
-        <w:rPr>
-          <w:rFonts w:ascii="Arial" w:hAnsi="Arial" w:cs="Arial"/>
-        </w:rPr>
-      </w:pPr>
-      <w:bookmarkStart w:id="0" w:name="_GoBack"/>
-      <w:bookmarkEnd w:id="0"/>
+        <w:t>with aid of a tool (screwdriver) to remove the spent power source and subsequently replace it with a new power source. The battery compartment shall also be able to be closed and sealed for completeness of installation of a new power source.</w:t>
+      </w:r>
     </w:p>
     <w:p>
       <w:pPr>
@@ -983,6 +1152,20 @@
         </w:rPr>
         <w:t>Minor damage resistance</w:t>
       </w:r>
+      <w:r>
+        <w:rPr>
+          <w:rFonts w:ascii="Arial" w:hAnsi="Arial" w:cs="Arial"/>
+        </w:rPr>
+        <w:t xml:space="preserve"> </w:t>
+      </w:r>
+      <w:r>
+        <w:rPr>
+          <w:rFonts w:ascii="Arial" w:hAnsi="Arial" w:cs="Arial"/>
+        </w:rPr>
+        <w:t>(Requirement – 18.0 - 21.0)</w:t>
+      </w:r>
+      <w:bookmarkStart w:id="0" w:name="_GoBack"/>
+      <w:bookmarkEnd w:id="0"/>
     </w:p>
     <w:p>
       <w:pPr>
@@ -1036,31 +1219,7 @@
         <w:rPr>
           <w:rFonts w:ascii="Arial" w:hAnsi="Arial" w:cs="Arial"/>
         </w:rPr>
-        <w:t>racker’s hardware</w:t>
-      </w:r>
-      <w:r>
-        <w:rPr>
-          <w:rFonts w:ascii="Arial" w:hAnsi="Arial" w:cs="Arial"/>
-        </w:rPr>
-        <w:t xml:space="preserve"> (Worksheet 3.3 – 18.0</w:t>
-      </w:r>
-      <w:r>
-        <w:rPr>
-          <w:rFonts w:ascii="Arial" w:hAnsi="Arial" w:cs="Arial"/>
-        </w:rPr>
-        <w:t xml:space="preserve"> - </w:t>
-      </w:r>
-      <w:r>
-        <w:rPr>
-          <w:rFonts w:ascii="Arial" w:hAnsi="Arial" w:cs="Arial"/>
-        </w:rPr>
-        <w:t>21.0)</w:t>
-      </w:r>
-      <w:r>
-        <w:rPr>
-          <w:rFonts w:ascii="Arial" w:hAnsi="Arial" w:cs="Arial"/>
-        </w:rPr>
-        <w:t>.</w:t>
+        <w:t>racker’s hardware.</w:t>
       </w:r>
     </w:p>
     <w:sectPr>
@@ -1074,7 +1233,7 @@
 </file>
 
 <file path=word/numbering.xml><?xml version="1.0" encoding="utf-8"?>
-<w:numbering xmlns:wpc="http://schemas.microsoft.com/office/word/2010/wordprocessingCanvas" xmlns:cx="http://schemas.microsoft.com/office/drawing/2014/chartex" xmlns:cx1="http://schemas.microsoft.com/office/drawing/2015/9/8/chartex" xmlns:cx2="http://schemas.microsoft.com/office/drawing/2015/10/21/chartex" xmlns:cx3="http://schemas.microsoft.com/office/drawing/2016/5/9/chartex" xmlns:cx4="http://schemas.microsoft.com/office/drawing/2016/5/10/chartex" xmlns:cx5="http://schemas.microsoft.com/office/drawing/2016/5/11/chartex" xmlns:cx6="http://schemas.microsoft.com/office/drawing/2016/5/12/chartex" xmlns:cx7="http://schemas.microsoft.com/office/drawing/2016/5/13/chartex" xmlns:cx8="http://schemas.microsoft.com/office/drawing/2016/5/14/chartex" xmlns:mc="http://schemas.openxmlformats.org/markup-compatibility/2006" xmlns:aink="http://schemas.microsoft.com/office/drawing/2016/ink" xmlns:am3d="http://schemas.microsoft.com/office/drawing/2017/model3d" xmlns:o="urn:schemas-microsoft-com:office:office" xmlns:r="http://schemas.openxmlformats.org/officeDocument/2006/relationships" xmlns:m="http://schemas.openxmlformats.org/officeDocument/2006/math" xmlns:v="urn:schemas-microsoft-com:vml" xmlns:wp14="http://schemas.microsoft.com/office/word/2010/wordprocessingDrawing" xmlns:wp="http://schemas.openxmlformats.org/drawingml/2006/wordprocessingDrawing" xmlns:w10="urn:schemas-microsoft-com:office:word" xmlns:w="http://schemas.openxmlformats.org/wordprocessingml/2006/main" xmlns:w14="http://schemas.microsoft.com/office/word/2010/wordml" xmlns:w15="http://schemas.microsoft.com/office/word/2012/wordml" xmlns:w16cid="http://schemas.microsoft.com/office/word/2016/wordml/cid" xmlns:w16se="http://schemas.microsoft.com/office/word/2015/wordml/symex" xmlns:wpg="http://schemas.microsoft.com/office/word/2010/wordprocessingGroup" xmlns:wpi="http://schemas.microsoft.com/office/word/2010/wordprocessingInk" xmlns:wne="http://schemas.microsoft.com/office/word/2006/wordml" xmlns:wps="http://schemas.microsoft.com/office/word/2010/wordprocessingShape" mc:Ignorable="w14 w15 w16se w16cid wp14">
+<w:numbering xmlns:wpc="http://schemas.microsoft.com/office/word/2010/wordprocessingCanvas" xmlns:cx="http://schemas.microsoft.com/office/drawing/2014/chartex" xmlns:mc="http://schemas.openxmlformats.org/markup-compatibility/2006" xmlns:o="urn:schemas-microsoft-com:office:office" xmlns:r="http://schemas.openxmlformats.org/officeDocument/2006/relationships" xmlns:m="http://schemas.openxmlformats.org/officeDocument/2006/math" xmlns:v="urn:schemas-microsoft-com:vml" xmlns:wp14="http://schemas.microsoft.com/office/word/2010/wordprocessingDrawing" xmlns:wp="http://schemas.openxmlformats.org/drawingml/2006/wordprocessingDrawing" xmlns:w10="urn:schemas-microsoft-com:office:word" xmlns:w="http://schemas.openxmlformats.org/wordprocessingml/2006/main" xmlns:w14="http://schemas.microsoft.com/office/word/2010/wordml" xmlns:w15="http://schemas.microsoft.com/office/word/2012/wordml" xmlns:w16se="http://schemas.microsoft.com/office/word/2015/wordml/symex" xmlns:wpg="http://schemas.microsoft.com/office/word/2010/wordprocessingGroup" xmlns:wpi="http://schemas.microsoft.com/office/word/2010/wordprocessingInk" xmlns:wne="http://schemas.microsoft.com/office/word/2006/wordml" xmlns:wps="http://schemas.microsoft.com/office/word/2010/wordprocessingShape" mc:Ignorable="w14 w15 w16se wp14">
   <w:abstractNum w:abstractNumId="0" w15:restartNumberingAfterBreak="0">
     <w:nsid w:val="0DF47B04"/>
     <w:multiLevelType w:val="hybridMultilevel"/>
@@ -1506,6 +1665,119 @@
     </w:lvl>
   </w:abstractNum>
   <w:abstractNum w:abstractNumId="5" w15:restartNumberingAfterBreak="0">
+    <w:nsid w:val="73316C45"/>
+    <w:multiLevelType w:val="hybridMultilevel"/>
+    <w:tmpl w:val="D2CC73FA"/>
+    <w:lvl w:ilvl="0" w:tplc="04090001">
+      <w:start w:val="1"/>
+      <w:numFmt w:val="bullet"/>
+      <w:lvlText w:val=""/>
+      <w:lvlJc w:val="left"/>
+      <w:pPr>
+        <w:ind w:left="720" w:hanging="360"/>
+      </w:pPr>
+      <w:rPr>
+        <w:rFonts w:ascii="Symbol" w:hAnsi="Symbol" w:hint="default"/>
+      </w:rPr>
+    </w:lvl>
+    <w:lvl w:ilvl="1" w:tplc="04090003" w:tentative="1">
+      <w:start w:val="1"/>
+      <w:numFmt w:val="bullet"/>
+      <w:lvlText w:val="o"/>
+      <w:lvlJc w:val="left"/>
+      <w:pPr>
+        <w:ind w:left="1440" w:hanging="360"/>
+      </w:pPr>
+      <w:rPr>
+        <w:rFonts w:ascii="Courier New" w:hAnsi="Courier New" w:cs="Courier New" w:hint="default"/>
+      </w:rPr>
+    </w:lvl>
+    <w:lvl w:ilvl="2" w:tplc="04090005" w:tentative="1">
+      <w:start w:val="1"/>
+      <w:numFmt w:val="bullet"/>
+      <w:lvlText w:val=""/>
+      <w:lvlJc w:val="left"/>
+      <w:pPr>
+        <w:ind w:left="2160" w:hanging="360"/>
+      </w:pPr>
+      <w:rPr>
+        <w:rFonts w:ascii="Wingdings" w:hAnsi="Wingdings" w:hint="default"/>
+      </w:rPr>
+    </w:lvl>
+    <w:lvl w:ilvl="3" w:tplc="04090001" w:tentative="1">
+      <w:start w:val="1"/>
+      <w:numFmt w:val="bullet"/>
+      <w:lvlText w:val=""/>
+      <w:lvlJc w:val="left"/>
+      <w:pPr>
+        <w:ind w:left="2880" w:hanging="360"/>
+      </w:pPr>
+      <w:rPr>
+        <w:rFonts w:ascii="Symbol" w:hAnsi="Symbol" w:hint="default"/>
+      </w:rPr>
+    </w:lvl>
+    <w:lvl w:ilvl="4" w:tplc="04090003" w:tentative="1">
+      <w:start w:val="1"/>
+      <w:numFmt w:val="bullet"/>
+      <w:lvlText w:val="o"/>
+      <w:lvlJc w:val="left"/>
+      <w:pPr>
+        <w:ind w:left="3600" w:hanging="360"/>
+      </w:pPr>
+      <w:rPr>
+        <w:rFonts w:ascii="Courier New" w:hAnsi="Courier New" w:cs="Courier New" w:hint="default"/>
+      </w:rPr>
+    </w:lvl>
+    <w:lvl w:ilvl="5" w:tplc="04090005" w:tentative="1">
+      <w:start w:val="1"/>
+      <w:numFmt w:val="bullet"/>
+      <w:lvlText w:val=""/>
+      <w:lvlJc w:val="left"/>
+      <w:pPr>
+        <w:ind w:left="4320" w:hanging="360"/>
+      </w:pPr>
+      <w:rPr>
+        <w:rFonts w:ascii="Wingdings" w:hAnsi="Wingdings" w:hint="default"/>
+      </w:rPr>
+    </w:lvl>
+    <w:lvl w:ilvl="6" w:tplc="04090001" w:tentative="1">
+      <w:start w:val="1"/>
+      <w:numFmt w:val="bullet"/>
+      <w:lvlText w:val=""/>
+      <w:lvlJc w:val="left"/>
+      <w:pPr>
+        <w:ind w:left="5040" w:hanging="360"/>
+      </w:pPr>
+      <w:rPr>
+        <w:rFonts w:ascii="Symbol" w:hAnsi="Symbol" w:hint="default"/>
+      </w:rPr>
+    </w:lvl>
+    <w:lvl w:ilvl="7" w:tplc="04090003" w:tentative="1">
+      <w:start w:val="1"/>
+      <w:numFmt w:val="bullet"/>
+      <w:lvlText w:val="o"/>
+      <w:lvlJc w:val="left"/>
+      <w:pPr>
+        <w:ind w:left="5760" w:hanging="360"/>
+      </w:pPr>
+      <w:rPr>
+        <w:rFonts w:ascii="Courier New" w:hAnsi="Courier New" w:cs="Courier New" w:hint="default"/>
+      </w:rPr>
+    </w:lvl>
+    <w:lvl w:ilvl="8" w:tplc="04090005" w:tentative="1">
+      <w:start w:val="1"/>
+      <w:numFmt w:val="bullet"/>
+      <w:lvlText w:val=""/>
+      <w:lvlJc w:val="left"/>
+      <w:pPr>
+        <w:ind w:left="6480" w:hanging="360"/>
+      </w:pPr>
+      <w:rPr>
+        <w:rFonts w:ascii="Wingdings" w:hAnsi="Wingdings" w:hint="default"/>
+      </w:rPr>
+    </w:lvl>
+  </w:abstractNum>
+  <w:abstractNum w:abstractNumId="6" w15:restartNumberingAfterBreak="0">
     <w:nsid w:val="74356559"/>
     <w:multiLevelType w:val="hybridMultilevel"/>
     <w:tmpl w:val="C4A44642"/>
@@ -1592,7 +1864,7 @@
     </w:lvl>
   </w:abstractNum>
   <w:num w:numId="1">
-    <w:abstractNumId w:val="5"/>
+    <w:abstractNumId w:val="6"/>
   </w:num>
   <w:num w:numId="2">
     <w:abstractNumId w:val="1"/>
@@ -1609,11 +1881,14 @@
   <w:num w:numId="6">
     <w:abstractNumId w:val="0"/>
   </w:num>
+  <w:num w:numId="7">
+    <w:abstractNumId w:val="5"/>
+  </w:num>
 </w:numbering>
 </file>
 
 <file path=word/styles.xml><?xml version="1.0" encoding="utf-8"?>
-<w:styles xmlns:mc="http://schemas.openxmlformats.org/markup-compatibility/2006" xmlns:r="http://schemas.openxmlformats.org/officeDocument/2006/relationships" xmlns:w="http://schemas.openxmlformats.org/wordprocessingml/2006/main" xmlns:w14="http://schemas.microsoft.com/office/word/2010/wordml" xmlns:w15="http://schemas.microsoft.com/office/word/2012/wordml" xmlns:w16cid="http://schemas.microsoft.com/office/word/2016/wordml/cid" xmlns:w16se="http://schemas.microsoft.com/office/word/2015/wordml/symex" mc:Ignorable="w14 w15 w16se w16cid">
+<w:styles xmlns:mc="http://schemas.openxmlformats.org/markup-compatibility/2006" xmlns:r="http://schemas.openxmlformats.org/officeDocument/2006/relationships" xmlns:w="http://schemas.openxmlformats.org/wordprocessingml/2006/main" xmlns:w14="http://schemas.microsoft.com/office/word/2010/wordml" xmlns:w15="http://schemas.microsoft.com/office/word/2012/wordml" xmlns:w16se="http://schemas.microsoft.com/office/word/2015/wordml/symex" mc:Ignorable="w14 w15 w16se">
   <w:docDefaults>
     <w:rPrDefault>
       <w:rPr>
@@ -1629,7 +1904,7 @@
       </w:pPr>
     </w:pPrDefault>
   </w:docDefaults>
-  <w:latentStyles w:defLockedState="0" w:defUIPriority="99" w:defSemiHidden="0" w:defUnhideWhenUsed="0" w:defQFormat="0" w:count="375">
+  <w:latentStyles w:defLockedState="0" w:defUIPriority="99" w:defSemiHidden="0" w:defUnhideWhenUsed="0" w:defQFormat="0" w:count="371">
     <w:lsdException w:name="Normal" w:uiPriority="0" w:qFormat="1"/>
     <w:lsdException w:name="heading 1" w:uiPriority="9" w:qFormat="1"/>
     <w:lsdException w:name="heading 2" w:semiHidden="1" w:uiPriority="9" w:unhideWhenUsed="1" w:qFormat="1"/>
@@ -2001,10 +2276,6 @@
     <w:lsdException w:name="List Table 5 Dark Accent 6" w:uiPriority="50"/>
     <w:lsdException w:name="List Table 6 Colorful Accent 6" w:uiPriority="51"/>
     <w:lsdException w:name="List Table 7 Colorful Accent 6" w:uiPriority="52"/>
-    <w:lsdException w:name="Mention" w:semiHidden="1" w:unhideWhenUsed="1"/>
-    <w:lsdException w:name="Smart Hyperlink" w:semiHidden="1" w:unhideWhenUsed="1"/>
-    <w:lsdException w:name="Hashtag" w:semiHidden="1" w:unhideWhenUsed="1"/>
-    <w:lsdException w:name="Unresolved Mention" w:semiHidden="1" w:unhideWhenUsed="1"/>
   </w:latentStyles>
   <w:style w:type="paragraph" w:default="1" w:styleId="Normal">
     <w:name w:val="Normal"/>
@@ -2071,7 +2342,6 @@
     <w:name w:val="Normal (Web)"/>
     <w:basedOn w:val="Normal"/>
     <w:uiPriority w:val="99"/>
-    <w:semiHidden/>
     <w:unhideWhenUsed/>
     <w:rsid w:val="0024657B"/>
     <w:pPr>
@@ -2345,4 +2615,16 @@
     </a:ext>
   </a:extLst>
 </a:theme>
+</file>
+
+<file path=customXml/item1.xml><?xml version="1.0" encoding="utf-8"?>
+<b:Sources xmlns:b="http://schemas.openxmlformats.org/officeDocument/2006/bibliography" xmlns="http://schemas.openxmlformats.org/officeDocument/2006/bibliography" SelectedStyle="\APASixthEditionOfficeOnline.xsl" StyleName="APA" Version="6"/>
+</file>
+
+<file path=customXml/itemProps1.xml><?xml version="1.0" encoding="utf-8"?>
+<ds:datastoreItem xmlns:ds="http://schemas.openxmlformats.org/officeDocument/2006/customXml" ds:itemID="{01682D54-D739-401A-A1A3-6FC04DE19F6E}">
+  <ds:schemaRefs>
+    <ds:schemaRef ds:uri="http://schemas.openxmlformats.org/officeDocument/2006/bibliography"/>
+  </ds:schemaRefs>
+</ds:datastoreItem>
 </file>
</xml_diff>

<commit_message>
Style edits to 3.6
</commit_message>
<xml_diff>
--- a/Documentation/worksheet-3.6.docx
+++ b/Documentation/worksheet-3.6.docx
@@ -293,7 +293,7 @@
     </w:tbl>
     <w:p>
       <w:pPr>
-        <w:spacing w:before="120"/>
+        <w:spacing w:before="120" w:line="240" w:lineRule="auto"/>
         <w:jc w:val="center"/>
         <w:rPr>
           <w:rFonts w:ascii="Arial" w:hAnsi="Arial" w:cs="Arial"/>
@@ -322,6 +322,7 @@
           <w:ilvl w:val="0"/>
           <w:numId w:val="3"/>
         </w:numPr>
+        <w:spacing w:line="240" w:lineRule="auto"/>
         <w:rPr>
           <w:rFonts w:ascii="Arial" w:hAnsi="Arial" w:cs="Arial"/>
         </w:rPr>
@@ -342,12 +343,25 @@
         <w:rPr>
           <w:rFonts w:ascii="Arial" w:hAnsi="Arial" w:cs="Arial"/>
         </w:rPr>
-        <w:t>(Requirement - 1.0, 2.0)</w:t>
+        <w:t>(Requirement</w:t>
+      </w:r>
+      <w:r>
+        <w:rPr>
+          <w:rFonts w:ascii="Arial" w:hAnsi="Arial" w:cs="Arial"/>
+        </w:rPr>
+        <w:t xml:space="preserve"> - 1.0 - 3</w:t>
+      </w:r>
+      <w:r>
+        <w:rPr>
+          <w:rFonts w:ascii="Arial" w:hAnsi="Arial" w:cs="Arial"/>
+        </w:rPr>
+        <w:t>.0)</w:t>
       </w:r>
     </w:p>
     <w:p>
       <w:pPr>
         <w:pStyle w:val="ListParagraph"/>
+        <w:spacing w:line="240" w:lineRule="auto"/>
         <w:rPr>
           <w:rFonts w:ascii="Arial" w:hAnsi="Arial" w:cs="Arial"/>
         </w:rPr>
@@ -356,6 +370,7 @@
     <w:p>
       <w:pPr>
         <w:pStyle w:val="ListParagraph"/>
+        <w:spacing w:line="240" w:lineRule="auto"/>
         <w:ind w:left="0"/>
         <w:rPr>
           <w:rFonts w:ascii="Arial" w:hAnsi="Arial" w:cs="Arial"/>
@@ -409,10 +424,17 @@
         </w:rPr>
         <w:t xml:space="preserve"> </w:t>
       </w:r>
+      <w:r>
+        <w:rPr>
+          <w:rFonts w:ascii="Arial" w:hAnsi="Arial" w:cs="Arial"/>
+        </w:rPr>
+        <w:t>The Wi-Fi functionality will also be used to transmit the Trackers collected data to the mobile application for processing.</w:t>
+      </w:r>
     </w:p>
     <w:p>
       <w:pPr>
         <w:pStyle w:val="ListParagraph"/>
+        <w:spacing w:line="240" w:lineRule="auto"/>
         <w:rPr>
           <w:rFonts w:ascii="Arial" w:hAnsi="Arial" w:cs="Arial"/>
         </w:rPr>
@@ -425,6 +447,7 @@
           <w:ilvl w:val="0"/>
           <w:numId w:val="3"/>
         </w:numPr>
+        <w:spacing w:line="240" w:lineRule="auto"/>
         <w:rPr>
           <w:rFonts w:ascii="Arial" w:hAnsi="Arial" w:cs="Arial"/>
         </w:rPr>
@@ -451,6 +474,7 @@
     <w:p>
       <w:pPr>
         <w:pStyle w:val="ListParagraph"/>
+        <w:spacing w:line="240" w:lineRule="auto"/>
         <w:rPr>
           <w:rFonts w:ascii="Arial" w:hAnsi="Arial" w:cs="Arial"/>
         </w:rPr>
@@ -459,6 +483,7 @@
     <w:p>
       <w:pPr>
         <w:pStyle w:val="ListParagraph"/>
+        <w:spacing w:line="240" w:lineRule="auto"/>
         <w:ind w:left="0"/>
         <w:rPr>
           <w:rFonts w:ascii="Arial" w:hAnsi="Arial" w:cs="Arial"/>
@@ -508,6 +533,7 @@
           <w:ilvl w:val="0"/>
           <w:numId w:val="7"/>
         </w:numPr>
+        <w:spacing w:line="240" w:lineRule="auto"/>
         <w:rPr>
           <w:rFonts w:ascii="Arial" w:hAnsi="Arial" w:cs="Arial"/>
         </w:rPr>
@@ -544,6 +570,7 @@
           <w:ilvl w:val="0"/>
           <w:numId w:val="7"/>
         </w:numPr>
+        <w:spacing w:line="240" w:lineRule="auto"/>
         <w:rPr>
           <w:rFonts w:ascii="Arial" w:hAnsi="Arial" w:cs="Arial"/>
         </w:rPr>
@@ -568,6 +595,7 @@
           <w:ilvl w:val="0"/>
           <w:numId w:val="7"/>
         </w:numPr>
+        <w:spacing w:line="240" w:lineRule="auto"/>
         <w:rPr>
           <w:rFonts w:ascii="Arial" w:hAnsi="Arial" w:cs="Arial"/>
         </w:rPr>
@@ -586,6 +614,7 @@
           <w:ilvl w:val="0"/>
           <w:numId w:val="7"/>
         </w:numPr>
+        <w:spacing w:line="240" w:lineRule="auto"/>
         <w:rPr>
           <w:rFonts w:ascii="Arial" w:hAnsi="Arial" w:cs="Arial"/>
         </w:rPr>
@@ -606,6 +635,7 @@
     <w:p>
       <w:pPr>
         <w:pStyle w:val="ListParagraph"/>
+        <w:spacing w:line="240" w:lineRule="auto"/>
         <w:rPr>
           <w:rFonts w:ascii="Arial" w:hAnsi="Arial" w:cs="Arial"/>
         </w:rPr>
@@ -618,6 +648,7 @@
           <w:ilvl w:val="0"/>
           <w:numId w:val="3"/>
         </w:numPr>
+        <w:spacing w:line="240" w:lineRule="auto"/>
         <w:rPr>
           <w:rFonts w:ascii="Arial" w:hAnsi="Arial" w:cs="Arial"/>
         </w:rPr>
@@ -649,6 +680,7 @@
     </w:p>
     <w:p>
       <w:pPr>
+        <w:spacing w:line="240" w:lineRule="auto"/>
         <w:rPr>
           <w:rFonts w:ascii="Arial" w:hAnsi="Arial" w:cs="Arial"/>
         </w:rPr>
@@ -709,13 +741,6 @@
         </w:rPr>
         <w:t>with room level accuracy. This system functions based on symbols, instead of geographic coordinates, to represent mappings of location. The position is calculated based on the signal strength of the tracker from adjacent wireless devices and the stored information of these devices to create a network of positions of reference. The system works based on two major components, a network sniffer to locate objects and a location database with algorithms to locate stored objects.</w:t>
       </w:r>
-    </w:p>
-    <w:p>
-      <w:pPr>
-        <w:rPr>
-          <w:rFonts w:ascii="Arial" w:hAnsi="Arial" w:cs="Arial"/>
-        </w:rPr>
-      </w:pPr>
     </w:p>
     <w:p>
       <w:pPr>
@@ -724,6 +749,7 @@
           <w:ilvl w:val="0"/>
           <w:numId w:val="3"/>
         </w:numPr>
+        <w:spacing w:line="240" w:lineRule="auto"/>
         <w:rPr>
           <w:rFonts w:ascii="Arial" w:hAnsi="Arial" w:cs="Arial"/>
         </w:rPr>
@@ -744,7 +770,19 @@
         <w:rPr>
           <w:rFonts w:ascii="Arial" w:hAnsi="Arial" w:cs="Arial"/>
         </w:rPr>
-        <w:t>(Requirement – 9.0, 11.0</w:t>
+        <w:t xml:space="preserve">(Requirement – </w:t>
+      </w:r>
+      <w:r>
+        <w:rPr>
+          <w:rFonts w:ascii="Arial" w:hAnsi="Arial" w:cs="Arial"/>
+        </w:rPr>
+        <w:t xml:space="preserve">3.0, </w:t>
+      </w:r>
+      <w:r>
+        <w:rPr>
+          <w:rFonts w:ascii="Arial" w:hAnsi="Arial" w:cs="Arial"/>
+        </w:rPr>
+        <w:t>9.0, 11.0</w:t>
       </w:r>
       <w:r>
         <w:rPr>
@@ -761,6 +799,7 @@
     </w:p>
     <w:p>
       <w:pPr>
+        <w:spacing w:line="240" w:lineRule="auto"/>
         <w:rPr>
           <w:rFonts w:ascii="Arial" w:hAnsi="Arial" w:cs="Arial"/>
         </w:rPr>
@@ -771,13 +810,6 @@
         </w:rPr>
         <w:t>The included smart device application will allow the user to uniquely identify each Tracker on their network. With this application, the user will be able to register Trackers and set notifications and/or alarms for the individual Trackers which will activate the LED at the specified date/time. The user can also use the application to query the current location of any registered Tracker on the network.</w:t>
       </w:r>
-    </w:p>
-    <w:p>
-      <w:pPr>
-        <w:rPr>
-          <w:rFonts w:ascii="Arial" w:hAnsi="Arial" w:cs="Arial"/>
-        </w:rPr>
-      </w:pPr>
     </w:p>
     <w:p>
       <w:pPr>
@@ -786,83 +818,93 @@
           <w:ilvl w:val="0"/>
           <w:numId w:val="3"/>
         </w:numPr>
-        <w:rPr>
-          <w:rFonts w:ascii="Arial" w:hAnsi="Arial" w:cs="Arial"/>
-        </w:rPr>
-      </w:pPr>
+        <w:spacing w:line="240" w:lineRule="auto"/>
+        <w:rPr>
+          <w:rFonts w:ascii="Arial" w:hAnsi="Arial" w:cs="Arial"/>
+        </w:rPr>
+      </w:pPr>
+      <w:bookmarkStart w:id="0" w:name="_GoBack"/>
+      <w:bookmarkEnd w:id="0"/>
+      <w:r>
+        <w:rPr>
+          <w:rFonts w:ascii="Arial" w:hAnsi="Arial" w:cs="Arial"/>
+        </w:rPr>
+        <w:t>Surface adhesion</w:t>
+      </w:r>
+      <w:r>
+        <w:rPr>
+          <w:rFonts w:ascii="Arial" w:hAnsi="Arial" w:cs="Arial"/>
+        </w:rPr>
+        <w:t xml:space="preserve"> </w:t>
+      </w:r>
+      <w:r>
+        <w:rPr>
+          <w:rFonts w:ascii="Arial" w:hAnsi="Arial" w:cs="Arial"/>
+        </w:rPr>
+        <w:t>(Requirement – 4.0)</w:t>
+      </w:r>
+    </w:p>
+    <w:p>
+      <w:pPr>
+        <w:spacing w:line="240" w:lineRule="auto"/>
+        <w:rPr>
+          <w:rFonts w:ascii="Arial" w:hAnsi="Arial" w:cs="Arial"/>
+        </w:rPr>
+      </w:pPr>
+      <w:r>
+        <w:rPr>
+          <w:rFonts w:ascii="Arial" w:hAnsi="Arial" w:cs="Arial"/>
+        </w:rPr>
+        <w:t>The T</w:t>
+      </w:r>
+      <w:r>
+        <w:rPr>
+          <w:rFonts w:ascii="Arial" w:hAnsi="Arial" w:cs="Arial"/>
+        </w:rPr>
+        <w:t>racker shall be able to attach to the surface of various objects and remain attached until the user removes it</w:t>
+      </w:r>
+      <w:r>
+        <w:rPr>
+          <w:rFonts w:ascii="Arial" w:hAnsi="Arial" w:cs="Arial"/>
+        </w:rPr>
+        <w:t>. While on the object, the T</w:t>
+      </w:r>
+      <w:r>
+        <w:rPr>
+          <w:rFonts w:ascii="Arial" w:hAnsi="Arial" w:cs="Arial"/>
+        </w:rPr>
+        <w:t xml:space="preserve">racker will remain in contact </w:t>
+      </w:r>
+      <w:r>
+        <w:rPr>
+          <w:rFonts w:ascii="Arial" w:hAnsi="Arial" w:cs="Arial"/>
+        </w:rPr>
+        <w:t>with</w:t>
+      </w:r>
+      <w:r>
+        <w:rPr>
+          <w:rFonts w:ascii="Arial" w:hAnsi="Arial" w:cs="Arial"/>
+        </w:rPr>
+        <w:t xml:space="preserve"> the object to ensure that the tracker’s application can obtain accurate data of</w:t>
+      </w:r>
+      <w:r>
+        <w:rPr>
+          <w:rFonts w:ascii="Arial" w:hAnsi="Arial" w:cs="Arial"/>
+        </w:rPr>
+        <w:t xml:space="preserve"> the object being tracked. The T</w:t>
+      </w:r>
+      <w:r>
+        <w:rPr>
+          <w:rFonts w:ascii="Arial" w:hAnsi="Arial" w:cs="Arial"/>
+        </w:rPr>
+        <w:t xml:space="preserve">racker must also be </w:t>
+      </w:r>
       <w:r>
         <w:rPr>
           <w:rFonts w:ascii="Arial" w:hAnsi="Arial" w:cs="Arial"/>
         </w:rPr>
         <w:lastRenderedPageBreak/>
-        <w:t>Surface adhesion</w:t>
-      </w:r>
-      <w:r>
-        <w:rPr>
-          <w:rFonts w:ascii="Arial" w:hAnsi="Arial" w:cs="Arial"/>
-        </w:rPr>
-        <w:t xml:space="preserve"> </w:t>
-      </w:r>
-      <w:r>
-        <w:rPr>
-          <w:rFonts w:ascii="Arial" w:hAnsi="Arial" w:cs="Arial"/>
-        </w:rPr>
-        <w:t>(Requirement – 4.0)</w:t>
-      </w:r>
-    </w:p>
-    <w:p>
-      <w:pPr>
-        <w:rPr>
-          <w:rFonts w:ascii="Arial" w:hAnsi="Arial" w:cs="Arial"/>
-        </w:rPr>
-      </w:pPr>
-      <w:r>
-        <w:rPr>
-          <w:rFonts w:ascii="Arial" w:hAnsi="Arial" w:cs="Arial"/>
-        </w:rPr>
-        <w:t>The T</w:t>
-      </w:r>
-      <w:r>
-        <w:rPr>
-          <w:rFonts w:ascii="Arial" w:hAnsi="Arial" w:cs="Arial"/>
-        </w:rPr>
-        <w:t>racker shall be able to attach to the surface of various objects and remain attached until the user removes it</w:t>
-      </w:r>
-      <w:r>
-        <w:rPr>
-          <w:rFonts w:ascii="Arial" w:hAnsi="Arial" w:cs="Arial"/>
-        </w:rPr>
-        <w:t>. While on the object, the T</w:t>
-      </w:r>
-      <w:r>
-        <w:rPr>
-          <w:rFonts w:ascii="Arial" w:hAnsi="Arial" w:cs="Arial"/>
-        </w:rPr>
-        <w:t xml:space="preserve">racker will remain in contact </w:t>
-      </w:r>
-      <w:r>
-        <w:rPr>
-          <w:rFonts w:ascii="Arial" w:hAnsi="Arial" w:cs="Arial"/>
-        </w:rPr>
-        <w:t>with</w:t>
-      </w:r>
-      <w:r>
-        <w:rPr>
-          <w:rFonts w:ascii="Arial" w:hAnsi="Arial" w:cs="Arial"/>
-        </w:rPr>
-        <w:t xml:space="preserve"> the object to ensure that the tracker’s application can obtain accurate data of</w:t>
-      </w:r>
-      <w:r>
-        <w:rPr>
-          <w:rFonts w:ascii="Arial" w:hAnsi="Arial" w:cs="Arial"/>
-        </w:rPr>
-        <w:t xml:space="preserve"> the object being tracked. The T</w:t>
-      </w:r>
-      <w:r>
-        <w:rPr>
-          <w:rFonts w:ascii="Arial" w:hAnsi="Arial" w:cs="Arial"/>
-        </w:rPr>
-        <w:t>racker must also be able to be removed fr</w:t>
+        <w:t>able to be removed fr</w:t>
       </w:r>
       <w:r>
         <w:rPr>
@@ -884,6 +926,7 @@
           <w:ilvl w:val="0"/>
           <w:numId w:val="3"/>
         </w:numPr>
+        <w:spacing w:line="240" w:lineRule="auto"/>
         <w:rPr>
           <w:rFonts w:ascii="Arial" w:hAnsi="Arial" w:cs="Arial"/>
         </w:rPr>
@@ -928,6 +971,7 @@
     <w:p>
       <w:pPr>
         <w:pStyle w:val="ListParagraph"/>
+        <w:spacing w:line="240" w:lineRule="auto"/>
         <w:rPr>
           <w:rFonts w:ascii="Arial" w:hAnsi="Arial" w:cs="Arial"/>
         </w:rPr>
@@ -942,6 +986,7 @@
     <w:p>
       <w:pPr>
         <w:pStyle w:val="ListParagraph"/>
+        <w:spacing w:line="240" w:lineRule="auto"/>
         <w:ind w:left="0"/>
         <w:rPr>
           <w:rFonts w:ascii="Arial" w:hAnsi="Arial" w:cs="Arial"/>
@@ -957,6 +1002,7 @@
     <w:p>
       <w:pPr>
         <w:pStyle w:val="ListParagraph"/>
+        <w:spacing w:line="240" w:lineRule="auto"/>
         <w:ind w:left="0"/>
         <w:rPr>
           <w:rFonts w:ascii="Arial" w:hAnsi="Arial" w:cs="Arial"/>
@@ -970,6 +1016,7 @@
           <w:ilvl w:val="0"/>
           <w:numId w:val="3"/>
         </w:numPr>
+        <w:spacing w:line="240" w:lineRule="auto"/>
         <w:rPr>
           <w:rFonts w:ascii="Arial" w:hAnsi="Arial" w:cs="Arial"/>
         </w:rPr>
@@ -1075,6 +1122,7 @@
           <w:ilvl w:val="0"/>
           <w:numId w:val="3"/>
         </w:numPr>
+        <w:spacing w:line="240" w:lineRule="auto"/>
         <w:rPr>
           <w:rFonts w:ascii="Arial" w:hAnsi="Arial" w:cs="Arial"/>
         </w:rPr>
@@ -1100,6 +1148,7 @@
     </w:p>
     <w:p>
       <w:pPr>
+        <w:spacing w:line="240" w:lineRule="auto"/>
         <w:rPr>
           <w:rFonts w:ascii="Arial" w:hAnsi="Arial" w:cs="Arial"/>
         </w:rPr>
@@ -1142,6 +1191,7 @@
           <w:ilvl w:val="0"/>
           <w:numId w:val="3"/>
         </w:numPr>
+        <w:spacing w:line="240" w:lineRule="auto"/>
         <w:rPr>
           <w:rFonts w:ascii="Arial" w:hAnsi="Arial" w:cs="Arial"/>
         </w:rPr>
@@ -1164,11 +1214,10 @@
         </w:rPr>
         <w:t>(Requirement – 18.0 - 21.0)</w:t>
       </w:r>
-      <w:bookmarkStart w:id="0" w:name="_GoBack"/>
-      <w:bookmarkEnd w:id="0"/>
-    </w:p>
-    <w:p>
-      <w:pPr>
+    </w:p>
+    <w:p>
+      <w:pPr>
+        <w:spacing w:line="240" w:lineRule="auto"/>
         <w:rPr>
           <w:rFonts w:ascii="Arial" w:hAnsi="Arial" w:cs="Arial"/>
         </w:rPr>
@@ -2622,7 +2671,7 @@
 </file>
 
 <file path=customXml/itemProps1.xml><?xml version="1.0" encoding="utf-8"?>
-<ds:datastoreItem xmlns:ds="http://schemas.openxmlformats.org/officeDocument/2006/customXml" ds:itemID="{01682D54-D739-401A-A1A3-6FC04DE19F6E}">
+<ds:datastoreItem xmlns:ds="http://schemas.openxmlformats.org/officeDocument/2006/customXml" ds:itemID="{BC266CFC-E58B-473F-A886-C3C3CD59AB43}">
   <ds:schemaRefs>
     <ds:schemaRef ds:uri="http://schemas.openxmlformats.org/officeDocument/2006/bibliography"/>
   </ds:schemaRefs>

</xml_diff>